<commit_message>
Update Mobile Application Development Lab Manual.docx
Firebase added
</commit_message>
<xml_diff>
--- a/Mobile Application Development Lab Manual.docx
+++ b/Mobile Application Development Lab Manual.docx
@@ -10963,11 +10963,9 @@
       <w:r>
         <w:t xml:space="preserve">How to use Firebase Dashboard to manage </w:t>
       </w:r>
-      <w:proofErr w:type="spellStart"/>
-      <w:r>
-        <w:t>realtime</w:t>
-      </w:r>
-      <w:proofErr w:type="spellEnd"/>
+      <w:r>
+        <w:t>real-time</w:t>
+      </w:r>
       <w:r>
         <w:t xml:space="preserve"> databases.</w:t>
       </w:r>
@@ -12434,6 +12432,9 @@
         <w:pStyle w:val="BodyText"/>
       </w:pPr>
       <w:r>
+        <w:rPr>
+          <w:noProof/>
+        </w:rPr>
         <w:drawing>
           <wp:inline distT="0" distB="0" distL="0" distR="0" wp14:anchorId="0BD91688" wp14:editId="2242077F">
             <wp:extent cx="6197919" cy="596931"/>
@@ -12476,6 +12477,9 @@
         <w:pStyle w:val="BodyText"/>
       </w:pPr>
       <w:r>
+        <w:rPr>
+          <w:noProof/>
+        </w:rPr>
         <w:drawing>
           <wp:inline distT="0" distB="0" distL="0" distR="0" wp14:anchorId="1F1B9361" wp14:editId="7FF1B7F1">
             <wp:extent cx="6216970" cy="266714"/>
@@ -12595,6 +12599,9 @@
         <w:pStyle w:val="BodyText"/>
       </w:pPr>
       <w:r>
+        <w:rPr>
+          <w:noProof/>
+        </w:rPr>
         <w:drawing>
           <wp:inline distT="0" distB="0" distL="0" distR="0" wp14:anchorId="6D07C21B" wp14:editId="5DAE72E7">
             <wp:extent cx="6115364" cy="749339"/>
@@ -12674,6 +12681,9 @@
         <w:pStyle w:val="BodyText"/>
       </w:pPr>
       <w:r>
+        <w:rPr>
+          <w:noProof/>
+        </w:rPr>
         <w:drawing>
           <wp:inline distT="0" distB="0" distL="0" distR="0" wp14:anchorId="0E162878" wp14:editId="031B3CD8">
             <wp:extent cx="6610690" cy="558829"/>
@@ -12820,6 +12830,9 @@
         <w:pStyle w:val="BodyText"/>
       </w:pPr>
       <w:r>
+        <w:rPr>
+          <w:noProof/>
+        </w:rPr>
         <w:drawing>
           <wp:inline distT="0" distB="0" distL="0" distR="0" wp14:anchorId="0562910C" wp14:editId="316330F5">
             <wp:extent cx="6324925" cy="3543482"/>
@@ -12914,6 +12927,9 @@
         <w:pStyle w:val="BodyText"/>
       </w:pPr>
       <w:r>
+        <w:rPr>
+          <w:noProof/>
+        </w:rPr>
         <w:lastRenderedPageBreak/>
         <w:drawing>
           <wp:inline distT="0" distB="0" distL="0" distR="0" wp14:anchorId="34510509" wp14:editId="38CDD765">
@@ -12997,6 +13013,9 @@
         <w:pStyle w:val="BodyText"/>
       </w:pPr>
       <w:r>
+        <w:rPr>
+          <w:noProof/>
+        </w:rPr>
         <w:drawing>
           <wp:inline distT="0" distB="0" distL="0" distR="0" wp14:anchorId="11BE4E9D" wp14:editId="4CDA8D37">
             <wp:extent cx="6216970" cy="1949550"/>
@@ -13092,6 +13111,9 @@
         <w:pStyle w:val="BodyText"/>
       </w:pPr>
       <w:r>
+        <w:rPr>
+          <w:noProof/>
+        </w:rPr>
         <w:drawing>
           <wp:inline distT="0" distB="0" distL="0" distR="0" wp14:anchorId="3F81678A" wp14:editId="626DEAA7">
             <wp:extent cx="6286823" cy="3054507"/>
@@ -13218,6 +13240,9 @@
         <w:pStyle w:val="BodyText"/>
       </w:pPr>
       <w:r>
+        <w:rPr>
+          <w:noProof/>
+        </w:rPr>
         <w:drawing>
           <wp:inline distT="0" distB="0" distL="0" distR="0" wp14:anchorId="0A5DB70D" wp14:editId="484418A8">
             <wp:extent cx="6172517" cy="711237"/>
@@ -13276,6 +13301,9 @@
         <w:pStyle w:val="BodyText"/>
       </w:pPr>
       <w:r>
+        <w:rPr>
+          <w:noProof/>
+        </w:rPr>
         <w:drawing>
           <wp:inline distT="0" distB="0" distL="0" distR="0" wp14:anchorId="29EF1461" wp14:editId="53ED9B16">
             <wp:extent cx="6159817" cy="387370"/>
@@ -13338,6 +13366,9 @@
         <w:pStyle w:val="BodyText"/>
       </w:pPr>
       <w:r>
+        <w:rPr>
+          <w:noProof/>
+        </w:rPr>
         <w:drawing>
           <wp:inline distT="0" distB="0" distL="0" distR="0" wp14:anchorId="271F302A" wp14:editId="728778C5">
             <wp:extent cx="6255071" cy="400071"/>
@@ -13412,8 +13443,2281 @@
     </w:p>
     <w:p>
       <w:pPr>
+        <w:pStyle w:val="Heading3"/>
+      </w:pPr>
+      <w:r>
+        <w:t>Cloud based Storage – Firebase:</w:t>
+      </w:r>
+    </w:p>
+    <w:p>
+      <w:pPr>
+        <w:pStyle w:val="BodyText"/>
+      </w:pPr>
+      <w:r>
+        <w:t xml:space="preserve">Firebase provides several services for cloud-based storage like Realtime database and </w:t>
+      </w:r>
+      <w:proofErr w:type="spellStart"/>
+      <w:r>
+        <w:t>Firestore</w:t>
+      </w:r>
+      <w:proofErr w:type="spellEnd"/>
+      <w:r>
+        <w:t>.</w:t>
+      </w:r>
+    </w:p>
+    <w:p>
+      <w:pPr>
         <w:pStyle w:val="Heading4"/>
       </w:pPr>
+      <w:r>
+        <w:t>Add Firebase to your Android Project:</w:t>
+      </w:r>
+    </w:p>
+    <w:p>
+      <w:pPr>
+        <w:pStyle w:val="BodyText"/>
+      </w:pPr>
+      <w:r>
+        <w:t xml:space="preserve">Adding Firebase to your app involves tasks both in the </w:t>
+      </w:r>
+      <w:hyperlink r:id="rId55" w:history="1">
+        <w:r>
+          <w:rPr>
+            <w:rStyle w:val="Hyperlink"/>
+          </w:rPr>
+          <w:t>Firebase console</w:t>
+        </w:r>
+      </w:hyperlink>
+      <w:r>
+        <w:t xml:space="preserve"> and in your open Android project (for example, you download Firebase config files from the console, then move them into your Android project).</w:t>
+      </w:r>
+    </w:p>
+    <w:p>
+      <w:pPr>
+        <w:pStyle w:val="Heading4"/>
+      </w:pPr>
+      <w:r>
+        <w:t>Step 1: Create a Firebase Project:</w:t>
+      </w:r>
+    </w:p>
+    <w:p>
+      <w:pPr>
+        <w:pStyle w:val="BodyText"/>
+        <w:numPr>
+          <w:ilvl w:val="0"/>
+          <w:numId w:val="8"/>
+        </w:numPr>
+      </w:pPr>
+      <w:r>
+        <w:t>In the Firebase console, click Add project.</w:t>
+      </w:r>
+    </w:p>
+    <w:p>
+      <w:pPr>
+        <w:pStyle w:val="BodyText"/>
+        <w:numPr>
+          <w:ilvl w:val="1"/>
+          <w:numId w:val="8"/>
+        </w:numPr>
+      </w:pPr>
+      <w:r>
+        <w:t>To add Firebase resources to an existing Google Cloud project, enter its project name or select it from the dropdown menu.</w:t>
+      </w:r>
+    </w:p>
+    <w:p>
+      <w:pPr>
+        <w:pStyle w:val="BodyText"/>
+        <w:numPr>
+          <w:ilvl w:val="1"/>
+          <w:numId w:val="8"/>
+        </w:numPr>
+      </w:pPr>
+      <w:r>
+        <w:t>To create a new project, enter the desired project name. You can also optionally edit the project ID displayed below the project name.</w:t>
+      </w:r>
+    </w:p>
+    <w:p>
+      <w:pPr>
+        <w:pStyle w:val="BodyText"/>
+        <w:numPr>
+          <w:ilvl w:val="0"/>
+          <w:numId w:val="8"/>
+        </w:numPr>
+      </w:pPr>
+      <w:r>
+        <w:t>If prompted, review and accept the Firebase terms.</w:t>
+      </w:r>
+    </w:p>
+    <w:p>
+      <w:pPr>
+        <w:pStyle w:val="BodyText"/>
+        <w:numPr>
+          <w:ilvl w:val="0"/>
+          <w:numId w:val="8"/>
+        </w:numPr>
+      </w:pPr>
+      <w:r>
+        <w:t>Click Continue.</w:t>
+      </w:r>
+    </w:p>
+    <w:p>
+      <w:pPr>
+        <w:pStyle w:val="BodyText"/>
+        <w:numPr>
+          <w:ilvl w:val="0"/>
+          <w:numId w:val="8"/>
+        </w:numPr>
+      </w:pPr>
+      <w:r>
+        <w:t xml:space="preserve">Click Create project (or Add </w:t>
+      </w:r>
+      <w:proofErr w:type="gramStart"/>
+      <w:r>
+        <w:t>Firebase, if</w:t>
+      </w:r>
+      <w:proofErr w:type="gramEnd"/>
+      <w:r>
+        <w:t xml:space="preserve"> you're using an existing Google Cloud project).</w:t>
+      </w:r>
+    </w:p>
+    <w:p>
+      <w:pPr>
+        <w:pStyle w:val="BodyText"/>
+      </w:pPr>
+      <w:r>
+        <w:t>Firebase automatically provisions resources for your Firebase project. When the process completes, you'll be taken to the overview page for your Firebase project in the Firebase console.</w:t>
+      </w:r>
+    </w:p>
+    <w:p>
+      <w:pPr>
+        <w:pStyle w:val="Heading4"/>
+      </w:pPr>
+      <w:r>
+        <w:t>Step 2: Register your app with Firebase:</w:t>
+      </w:r>
+    </w:p>
+    <w:p>
+      <w:pPr>
+        <w:pStyle w:val="BodyText"/>
+      </w:pPr>
+      <w:r>
+        <w:t>To use Firebase in your Android app, you need to register your app with your Firebase project. Registering your app is often called "adding" your app to your project.</w:t>
+      </w:r>
+    </w:p>
+    <w:p>
+      <w:pPr>
+        <w:pStyle w:val="BodyText"/>
+        <w:numPr>
+          <w:ilvl w:val="0"/>
+          <w:numId w:val="9"/>
+        </w:numPr>
+      </w:pPr>
+      <w:r>
+        <w:t>Go to the Firebase console.</w:t>
+      </w:r>
+    </w:p>
+    <w:p>
+      <w:pPr>
+        <w:pStyle w:val="BodyText"/>
+        <w:numPr>
+          <w:ilvl w:val="0"/>
+          <w:numId w:val="9"/>
+        </w:numPr>
+      </w:pPr>
+      <w:r>
+        <w:t>In the center of the project overview page, click the Android icon (</w:t>
+      </w:r>
+      <w:r>
+        <w:drawing>
+          <wp:inline distT="0" distB="0" distL="0" distR="0" wp14:anchorId="2A4B30F7" wp14:editId="21A247E1">
+            <wp:extent cx="158758" cy="177809"/>
+            <wp:effectExtent l="0" t="0" r="0" b="0"/>
+            <wp:docPr id="28" name="Picture 28"/>
+            <wp:cNvGraphicFramePr>
+              <a:graphicFrameLocks xmlns:a="http://schemas.openxmlformats.org/drawingml/2006/main" noChangeAspect="1"/>
+            </wp:cNvGraphicFramePr>
+            <a:graphic xmlns:a="http://schemas.openxmlformats.org/drawingml/2006/main">
+              <a:graphicData uri="http://schemas.openxmlformats.org/drawingml/2006/picture">
+                <pic:pic xmlns:pic="http://schemas.openxmlformats.org/drawingml/2006/picture">
+                  <pic:nvPicPr>
+                    <pic:cNvPr id="1" name=""/>
+                    <pic:cNvPicPr/>
+                  </pic:nvPicPr>
+                  <pic:blipFill>
+                    <a:blip r:embed="rId56"/>
+                    <a:stretch>
+                      <a:fillRect/>
+                    </a:stretch>
+                  </pic:blipFill>
+                  <pic:spPr>
+                    <a:xfrm>
+                      <a:off x="0" y="0"/>
+                      <a:ext cx="158758" cy="177809"/>
+                    </a:xfrm>
+                    <a:prstGeom prst="rect">
+                      <a:avLst/>
+                    </a:prstGeom>
+                  </pic:spPr>
+                </pic:pic>
+              </a:graphicData>
+            </a:graphic>
+          </wp:inline>
+        </w:drawing>
+      </w:r>
+      <w:r>
+        <w:t>) or Add app to launch the setup workflow.</w:t>
+      </w:r>
+    </w:p>
+    <w:p>
+      <w:pPr>
+        <w:pStyle w:val="BodyText"/>
+        <w:numPr>
+          <w:ilvl w:val="0"/>
+          <w:numId w:val="9"/>
+        </w:numPr>
+      </w:pPr>
+      <w:r>
+        <w:t>Enter your app's package name in the Android package name field.</w:t>
+      </w:r>
+    </w:p>
+    <w:p>
+      <w:pPr>
+        <w:pStyle w:val="BodyText"/>
+        <w:numPr>
+          <w:ilvl w:val="0"/>
+          <w:numId w:val="9"/>
+        </w:numPr>
+      </w:pPr>
+      <w:r>
+        <w:t>Click Register</w:t>
+      </w:r>
+    </w:p>
+    <w:p>
+      <w:pPr>
+        <w:pStyle w:val="BodyText"/>
+        <w:ind w:left="880"/>
+      </w:pPr>
+    </w:p>
+    <w:p>
+      <w:pPr>
+        <w:pStyle w:val="Heading4"/>
+      </w:pPr>
+      <w:r>
+        <w:lastRenderedPageBreak/>
+        <w:t>Step 3: Add a Firebase configuration file:</w:t>
+      </w:r>
+    </w:p>
+    <w:p>
+      <w:pPr>
+        <w:pStyle w:val="BodyText"/>
+        <w:numPr>
+          <w:ilvl w:val="0"/>
+          <w:numId w:val="10"/>
+        </w:numPr>
+      </w:pPr>
+      <w:r>
+        <w:t>Add the Firebase Android configuration file to your app:</w:t>
+      </w:r>
+    </w:p>
+    <w:p>
+      <w:pPr>
+        <w:pStyle w:val="BodyText"/>
+        <w:numPr>
+          <w:ilvl w:val="1"/>
+          <w:numId w:val="10"/>
+        </w:numPr>
+      </w:pPr>
+      <w:r>
+        <w:t xml:space="preserve">Click </w:t>
+      </w:r>
+      <w:r>
+        <w:rPr>
+          <w:b/>
+          <w:bCs/>
+        </w:rPr>
+        <w:t>Download google-</w:t>
+      </w:r>
+      <w:proofErr w:type="spellStart"/>
+      <w:proofErr w:type="gramStart"/>
+      <w:r>
+        <w:rPr>
+          <w:b/>
+          <w:bCs/>
+        </w:rPr>
+        <w:t>services.json</w:t>
+      </w:r>
+      <w:proofErr w:type="spellEnd"/>
+      <w:proofErr w:type="gramEnd"/>
+      <w:r>
+        <w:t xml:space="preserve"> to obtain your Firebase Android config file (google-</w:t>
+      </w:r>
+      <w:proofErr w:type="spellStart"/>
+      <w:r>
+        <w:t>services.json</w:t>
+      </w:r>
+      <w:proofErr w:type="spellEnd"/>
+      <w:r>
+        <w:t>).</w:t>
+      </w:r>
+    </w:p>
+    <w:p>
+      <w:pPr>
+        <w:pStyle w:val="BodyText"/>
+        <w:numPr>
+          <w:ilvl w:val="1"/>
+          <w:numId w:val="10"/>
+        </w:numPr>
+      </w:pPr>
+      <w:r>
+        <w:t>Move your config file into the module (app-level) directory of your app.</w:t>
+      </w:r>
+    </w:p>
+    <w:p>
+      <w:pPr>
+        <w:pStyle w:val="BodyText"/>
+        <w:ind w:left="1959"/>
+        <w:rPr>
+          <w:b/>
+          <w:bCs/>
+        </w:rPr>
+      </w:pPr>
+      <w:r>
+        <w:rPr>
+          <w:b/>
+          <w:bCs/>
+        </w:rPr>
+        <w:t>Notes:</w:t>
+      </w:r>
+    </w:p>
+    <w:p>
+      <w:pPr>
+        <w:pStyle w:val="BodyText"/>
+        <w:numPr>
+          <w:ilvl w:val="0"/>
+          <w:numId w:val="11"/>
+        </w:numPr>
+      </w:pPr>
+      <w:r>
+        <w:t>The Firebase config file contains unique, but non-secret identifiers for your project. To learn more about this config file, visit Understand Firebase Projects.</w:t>
+      </w:r>
+    </w:p>
+    <w:p>
+      <w:pPr>
+        <w:pStyle w:val="BodyText"/>
+        <w:numPr>
+          <w:ilvl w:val="0"/>
+          <w:numId w:val="11"/>
+        </w:numPr>
+      </w:pPr>
+      <w:r>
+        <w:t>You can download your Firebase config file again at any time.</w:t>
+      </w:r>
+    </w:p>
+    <w:p>
+      <w:pPr>
+        <w:pStyle w:val="BodyText"/>
+        <w:numPr>
+          <w:ilvl w:val="0"/>
+          <w:numId w:val="11"/>
+        </w:numPr>
+      </w:pPr>
+      <w:r>
+        <w:t>Make sure the config file name is not appended with additional characters, like (2).</w:t>
+      </w:r>
+    </w:p>
+    <w:p>
+      <w:pPr>
+        <w:pStyle w:val="BodyText"/>
+        <w:numPr>
+          <w:ilvl w:val="0"/>
+          <w:numId w:val="10"/>
+        </w:numPr>
+      </w:pPr>
+      <w:r>
+        <w:t>To enable Firebase products in your app, add the google-services plugin to your Gradle files.</w:t>
+      </w:r>
+    </w:p>
+    <w:p>
+      <w:pPr>
+        <w:pStyle w:val="BodyText"/>
+        <w:numPr>
+          <w:ilvl w:val="1"/>
+          <w:numId w:val="10"/>
+        </w:numPr>
+      </w:pPr>
+      <w:r>
+        <w:t>In your root-level (project-level) Gradle file (</w:t>
+      </w:r>
+      <w:proofErr w:type="spellStart"/>
+      <w:proofErr w:type="gramStart"/>
+      <w:r>
+        <w:t>build.gradle</w:t>
+      </w:r>
+      <w:proofErr w:type="spellEnd"/>
+      <w:proofErr w:type="gramEnd"/>
+      <w:r>
+        <w:t>), add rules to include the Google Services Gradle plugin. Check that you have Google's Maven repository, as well.</w:t>
+      </w:r>
+    </w:p>
+    <w:p>
+      <w:pPr>
+        <w:pStyle w:val="BodyText"/>
+        <w:ind w:left="1959"/>
+      </w:pPr>
+      <w:r>
+        <w:drawing>
+          <wp:inline distT="0" distB="0" distL="0" distR="0" wp14:anchorId="428C6908" wp14:editId="7C807EBD">
+            <wp:extent cx="5575300" cy="3802426"/>
+            <wp:effectExtent l="0" t="0" r="6350" b="7620"/>
+            <wp:docPr id="29" name="Picture 29" descr="Graphical user interface, text, application, email&#10;&#10;Description automatically generated"/>
+            <wp:cNvGraphicFramePr>
+              <a:graphicFrameLocks xmlns:a="http://schemas.openxmlformats.org/drawingml/2006/main" noChangeAspect="1"/>
+            </wp:cNvGraphicFramePr>
+            <a:graphic xmlns:a="http://schemas.openxmlformats.org/drawingml/2006/main">
+              <a:graphicData uri="http://schemas.openxmlformats.org/drawingml/2006/picture">
+                <pic:pic xmlns:pic="http://schemas.openxmlformats.org/drawingml/2006/picture">
+                  <pic:nvPicPr>
+                    <pic:cNvPr id="29" name="Picture 29" descr="Graphical user interface, text, application, email&#10;&#10;Description automatically generated"/>
+                    <pic:cNvPicPr/>
+                  </pic:nvPicPr>
+                  <pic:blipFill>
+                    <a:blip r:embed="rId57"/>
+                    <a:stretch>
+                      <a:fillRect/>
+                    </a:stretch>
+                  </pic:blipFill>
+                  <pic:spPr>
+                    <a:xfrm>
+                      <a:off x="0" y="0"/>
+                      <a:ext cx="5599080" cy="3818644"/>
+                    </a:xfrm>
+                    <a:prstGeom prst="rect">
+                      <a:avLst/>
+                    </a:prstGeom>
+                  </pic:spPr>
+                </pic:pic>
+              </a:graphicData>
+            </a:graphic>
+          </wp:inline>
+        </w:drawing>
+      </w:r>
+    </w:p>
+    <w:p>
+      <w:pPr>
+        <w:pStyle w:val="BodyText"/>
+        <w:numPr>
+          <w:ilvl w:val="1"/>
+          <w:numId w:val="10"/>
+        </w:numPr>
+      </w:pPr>
+      <w:r>
+        <w:t>In your module (app-level) Gradle file (usually app/</w:t>
+      </w:r>
+      <w:proofErr w:type="spellStart"/>
+      <w:r>
+        <w:t>build.gradle</w:t>
+      </w:r>
+      <w:proofErr w:type="spellEnd"/>
+      <w:r>
+        <w:t>), apply the Google Services Gradle plugin:</w:t>
+      </w:r>
+    </w:p>
+    <w:p>
+      <w:pPr>
+        <w:pStyle w:val="BodyText"/>
+        <w:ind w:left="1959"/>
+      </w:pPr>
+      <w:r>
+        <w:lastRenderedPageBreak/>
+        <w:drawing>
+          <wp:inline distT="0" distB="0" distL="0" distR="0" wp14:anchorId="5AD9EEE6" wp14:editId="54A510AE">
+            <wp:extent cx="5634008" cy="1193800"/>
+            <wp:effectExtent l="0" t="0" r="5080" b="6350"/>
+            <wp:docPr id="30" name="Picture 30" descr="Graphical user interface, text&#10;&#10;Description automatically generated with medium confidence"/>
+            <wp:cNvGraphicFramePr>
+              <a:graphicFrameLocks xmlns:a="http://schemas.openxmlformats.org/drawingml/2006/main" noChangeAspect="1"/>
+            </wp:cNvGraphicFramePr>
+            <a:graphic xmlns:a="http://schemas.openxmlformats.org/drawingml/2006/main">
+              <a:graphicData uri="http://schemas.openxmlformats.org/drawingml/2006/picture">
+                <pic:pic xmlns:pic="http://schemas.openxmlformats.org/drawingml/2006/picture">
+                  <pic:nvPicPr>
+                    <pic:cNvPr id="30" name="Picture 30" descr="Graphical user interface, text&#10;&#10;Description automatically generated with medium confidence"/>
+                    <pic:cNvPicPr/>
+                  </pic:nvPicPr>
+                  <pic:blipFill>
+                    <a:blip r:embed="rId58"/>
+                    <a:stretch>
+                      <a:fillRect/>
+                    </a:stretch>
+                  </pic:blipFill>
+                  <pic:spPr>
+                    <a:xfrm>
+                      <a:off x="0" y="0"/>
+                      <a:ext cx="5683475" cy="1204282"/>
+                    </a:xfrm>
+                    <a:prstGeom prst="rect">
+                      <a:avLst/>
+                    </a:prstGeom>
+                  </pic:spPr>
+                </pic:pic>
+              </a:graphicData>
+            </a:graphic>
+          </wp:inline>
+        </w:drawing>
+      </w:r>
+    </w:p>
+    <w:p>
+      <w:pPr>
+        <w:pStyle w:val="Heading4"/>
+      </w:pPr>
+      <w:r>
+        <w:t>Step 4: Add Firebase SDKs to your app:</w:t>
+      </w:r>
+    </w:p>
+    <w:p>
+      <w:pPr>
+        <w:pStyle w:val="BodyText"/>
+        <w:numPr>
+          <w:ilvl w:val="0"/>
+          <w:numId w:val="12"/>
+        </w:numPr>
+      </w:pPr>
+      <w:r>
+        <w:t>Using the Firebase Android BoM, declare the dependencies for the Firebase products that you want to use in your app. Declare them in your module (app-level) Gradle file (usually app/</w:t>
+      </w:r>
+      <w:proofErr w:type="spellStart"/>
+      <w:r>
+        <w:t>build.gradle</w:t>
+      </w:r>
+      <w:proofErr w:type="spellEnd"/>
+      <w:r>
+        <w:t>).</w:t>
+      </w:r>
+    </w:p>
+    <w:p>
+      <w:pPr>
+        <w:pStyle w:val="BodyText"/>
+      </w:pPr>
+      <w:r>
+        <w:drawing>
+          <wp:inline distT="0" distB="0" distL="0" distR="0" wp14:anchorId="1AE4C34B" wp14:editId="5524CAF1">
+            <wp:extent cx="6483683" cy="2692538"/>
+            <wp:effectExtent l="0" t="0" r="0" b="0"/>
+            <wp:docPr id="31" name="Picture 31" descr="Graphical user interface, text, application&#10;&#10;Description automatically generated"/>
+            <wp:cNvGraphicFramePr>
+              <a:graphicFrameLocks xmlns:a="http://schemas.openxmlformats.org/drawingml/2006/main" noChangeAspect="1"/>
+            </wp:cNvGraphicFramePr>
+            <a:graphic xmlns:a="http://schemas.openxmlformats.org/drawingml/2006/main">
+              <a:graphicData uri="http://schemas.openxmlformats.org/drawingml/2006/picture">
+                <pic:pic xmlns:pic="http://schemas.openxmlformats.org/drawingml/2006/picture">
+                  <pic:nvPicPr>
+                    <pic:cNvPr id="31" name="Picture 31" descr="Graphical user interface, text, application&#10;&#10;Description automatically generated"/>
+                    <pic:cNvPicPr/>
+                  </pic:nvPicPr>
+                  <pic:blipFill>
+                    <a:blip r:embed="rId59"/>
+                    <a:stretch>
+                      <a:fillRect/>
+                    </a:stretch>
+                  </pic:blipFill>
+                  <pic:spPr>
+                    <a:xfrm>
+                      <a:off x="0" y="0"/>
+                      <a:ext cx="6483683" cy="2692538"/>
+                    </a:xfrm>
+                    <a:prstGeom prst="rect">
+                      <a:avLst/>
+                    </a:prstGeom>
+                  </pic:spPr>
+                </pic:pic>
+              </a:graphicData>
+            </a:graphic>
+          </wp:inline>
+        </w:drawing>
+      </w:r>
+    </w:p>
+    <w:p>
+      <w:pPr>
+        <w:pStyle w:val="BodyText"/>
+        <w:numPr>
+          <w:ilvl w:val="0"/>
+          <w:numId w:val="12"/>
+        </w:numPr>
+      </w:pPr>
+      <w:r>
+        <w:t>Sync your app to ensure that all dependencies have the necessary versions.</w:t>
+      </w:r>
+    </w:p>
+    <w:p>
+      <w:pPr>
+        <w:pStyle w:val="Heading4"/>
+      </w:pPr>
+      <w:r>
+        <w:t>Create a Realtime Database:</w:t>
+      </w:r>
+    </w:p>
+    <w:p>
+      <w:pPr>
+        <w:pStyle w:val="BodyText"/>
+        <w:numPr>
+          <w:ilvl w:val="0"/>
+          <w:numId w:val="13"/>
+        </w:numPr>
+      </w:pPr>
+      <w:r>
+        <w:t>Navigate to the Realtime Database section of the Firebase console. You'll be prompted to select an existing Firebase project. Follow the database creation workflow.</w:t>
+      </w:r>
+    </w:p>
+    <w:p>
+      <w:pPr>
+        <w:pStyle w:val="BodyText"/>
+        <w:numPr>
+          <w:ilvl w:val="0"/>
+          <w:numId w:val="13"/>
+        </w:numPr>
+      </w:pPr>
+      <w:r>
+        <w:t>Select a starting mode for your Firebase Security Rules:</w:t>
+      </w:r>
+    </w:p>
+    <w:p>
+      <w:pPr>
+        <w:pStyle w:val="BodyText"/>
+        <w:numPr>
+          <w:ilvl w:val="1"/>
+          <w:numId w:val="13"/>
+        </w:numPr>
+      </w:pPr>
+      <w:r>
+        <w:t xml:space="preserve">Test Mode: </w:t>
+      </w:r>
+      <w:r>
+        <w:t xml:space="preserve">Good for getting started with the mobile and web client </w:t>
+      </w:r>
+      <w:proofErr w:type="gramStart"/>
+      <w:r>
+        <w:t>libraries, but</w:t>
+      </w:r>
+      <w:proofErr w:type="gramEnd"/>
+      <w:r>
+        <w:t xml:space="preserve"> allows anyone to read and overwrite your data. After testing, make sure to review the Understand Firebase Realtime Database Rules section.</w:t>
+      </w:r>
+    </w:p>
+    <w:p>
+      <w:pPr>
+        <w:pStyle w:val="BodyText"/>
+        <w:numPr>
+          <w:ilvl w:val="1"/>
+          <w:numId w:val="13"/>
+        </w:numPr>
+      </w:pPr>
+      <w:r>
+        <w:t xml:space="preserve">Locked Mode: </w:t>
+      </w:r>
+      <w:r>
+        <w:t>Denies all reads and writes from mobile and web clients. Your authenticated application servers can still access your database.</w:t>
+      </w:r>
+    </w:p>
+    <w:p>
+      <w:pPr>
+        <w:pStyle w:val="BodyText"/>
+        <w:numPr>
+          <w:ilvl w:val="0"/>
+          <w:numId w:val="13"/>
+        </w:numPr>
+      </w:pPr>
+      <w:r>
+        <w:t>Choose a region for the database.</w:t>
+      </w:r>
+    </w:p>
+    <w:p>
+      <w:pPr>
+        <w:pStyle w:val="BodyText"/>
+        <w:numPr>
+          <w:ilvl w:val="0"/>
+          <w:numId w:val="13"/>
+        </w:numPr>
+      </w:pPr>
+      <w:r>
+        <w:t>Click Done.</w:t>
+      </w:r>
+    </w:p>
+    <w:p>
+      <w:pPr>
+        <w:pStyle w:val="BodyText"/>
+      </w:pPr>
+      <w:r>
+        <w:t>When you enable Realtime Database, it also enables the API in the Cloud API Manager.</w:t>
+      </w:r>
+    </w:p>
+    <w:p>
+      <w:pPr>
+        <w:pStyle w:val="Heading4"/>
+      </w:pPr>
+      <w:r>
+        <w:lastRenderedPageBreak/>
+        <w:t>Add Realtime database SDK to your app:</w:t>
+      </w:r>
+    </w:p>
+    <w:p>
+      <w:pPr>
+        <w:pStyle w:val="BodyText"/>
+      </w:pPr>
+      <w:r>
+        <w:t>Using the Firebase Android BoM, declare the dependency for the Realtime Database Android library in your module (app-level) Gradle file (usually app/</w:t>
+      </w:r>
+      <w:proofErr w:type="spellStart"/>
+      <w:r>
+        <w:t>build.gradle</w:t>
+      </w:r>
+      <w:proofErr w:type="spellEnd"/>
+      <w:r>
+        <w:t>).</w:t>
+      </w:r>
+    </w:p>
+    <w:p>
+      <w:pPr>
+        <w:pStyle w:val="BodyText"/>
+      </w:pPr>
+      <w:r>
+        <w:drawing>
+          <wp:inline distT="0" distB="0" distL="0" distR="0" wp14:anchorId="11912CA4" wp14:editId="096A4920">
+            <wp:extent cx="6617040" cy="1378021"/>
+            <wp:effectExtent l="0" t="0" r="0" b="0"/>
+            <wp:docPr id="32" name="Picture 32" descr="Text&#10;&#10;Description automatically generated"/>
+            <wp:cNvGraphicFramePr>
+              <a:graphicFrameLocks xmlns:a="http://schemas.openxmlformats.org/drawingml/2006/main" noChangeAspect="1"/>
+            </wp:cNvGraphicFramePr>
+            <a:graphic xmlns:a="http://schemas.openxmlformats.org/drawingml/2006/main">
+              <a:graphicData uri="http://schemas.openxmlformats.org/drawingml/2006/picture">
+                <pic:pic xmlns:pic="http://schemas.openxmlformats.org/drawingml/2006/picture">
+                  <pic:nvPicPr>
+                    <pic:cNvPr id="32" name="Picture 32" descr="Text&#10;&#10;Description automatically generated"/>
+                    <pic:cNvPicPr/>
+                  </pic:nvPicPr>
+                  <pic:blipFill>
+                    <a:blip r:embed="rId60"/>
+                    <a:stretch>
+                      <a:fillRect/>
+                    </a:stretch>
+                  </pic:blipFill>
+                  <pic:spPr>
+                    <a:xfrm>
+                      <a:off x="0" y="0"/>
+                      <a:ext cx="6617040" cy="1378021"/>
+                    </a:xfrm>
+                    <a:prstGeom prst="rect">
+                      <a:avLst/>
+                    </a:prstGeom>
+                  </pic:spPr>
+                </pic:pic>
+              </a:graphicData>
+            </a:graphic>
+          </wp:inline>
+        </w:drawing>
+      </w:r>
+    </w:p>
+    <w:p>
+      <w:pPr>
+        <w:pStyle w:val="Heading4"/>
+      </w:pPr>
+      <w:r>
+        <w:t>Configure Realtime database rules:</w:t>
+      </w:r>
+    </w:p>
+    <w:p>
+      <w:pPr>
+        <w:pStyle w:val="BodyText"/>
+      </w:pPr>
+      <w:r>
+        <w:t>The Realtime Database provides a declarative rules language that allows you to define how your data should be structured, how it should be indexed, and when your data can be read from and written to.</w:t>
+      </w:r>
+    </w:p>
+    <w:p>
+      <w:pPr>
+        <w:pStyle w:val="Heading4"/>
+      </w:pPr>
+      <w:r>
+        <w:t>Write to your Database:</w:t>
+      </w:r>
+    </w:p>
+    <w:p>
+      <w:pPr>
+        <w:pStyle w:val="BodyText"/>
+      </w:pPr>
+      <w:r>
+        <w:t xml:space="preserve">Retrieve an instance of your database using </w:t>
+      </w:r>
+      <w:proofErr w:type="spellStart"/>
+      <w:proofErr w:type="gramStart"/>
+      <w:r>
+        <w:t>getInstance</w:t>
+      </w:r>
+      <w:proofErr w:type="spellEnd"/>
+      <w:r>
+        <w:t>(</w:t>
+      </w:r>
+      <w:proofErr w:type="gramEnd"/>
+      <w:r>
+        <w:t>) and reference the location you want to write to.</w:t>
+      </w:r>
+    </w:p>
+    <w:p>
+      <w:pPr>
+        <w:pStyle w:val="BodyText"/>
+      </w:pPr>
+      <w:r>
+        <w:drawing>
+          <wp:inline distT="0" distB="0" distL="0" distR="0" wp14:anchorId="6586F9EA" wp14:editId="062E6C70">
+            <wp:extent cx="5378726" cy="939848"/>
+            <wp:effectExtent l="0" t="0" r="0" b="0"/>
+            <wp:docPr id="33" name="Picture 33" descr="Graphical user interface, text, application, email&#10;&#10;Description automatically generated"/>
+            <wp:cNvGraphicFramePr>
+              <a:graphicFrameLocks xmlns:a="http://schemas.openxmlformats.org/drawingml/2006/main" noChangeAspect="1"/>
+            </wp:cNvGraphicFramePr>
+            <a:graphic xmlns:a="http://schemas.openxmlformats.org/drawingml/2006/main">
+              <a:graphicData uri="http://schemas.openxmlformats.org/drawingml/2006/picture">
+                <pic:pic xmlns:pic="http://schemas.openxmlformats.org/drawingml/2006/picture">
+                  <pic:nvPicPr>
+                    <pic:cNvPr id="33" name="Picture 33" descr="Graphical user interface, text, application, email&#10;&#10;Description automatically generated"/>
+                    <pic:cNvPicPr/>
+                  </pic:nvPicPr>
+                  <pic:blipFill>
+                    <a:blip r:embed="rId61"/>
+                    <a:stretch>
+                      <a:fillRect/>
+                    </a:stretch>
+                  </pic:blipFill>
+                  <pic:spPr>
+                    <a:xfrm>
+                      <a:off x="0" y="0"/>
+                      <a:ext cx="5378726" cy="939848"/>
+                    </a:xfrm>
+                    <a:prstGeom prst="rect">
+                      <a:avLst/>
+                    </a:prstGeom>
+                  </pic:spPr>
+                </pic:pic>
+              </a:graphicData>
+            </a:graphic>
+          </wp:inline>
+        </w:drawing>
+      </w:r>
+    </w:p>
+    <w:p>
+      <w:pPr>
+        <w:pStyle w:val="BodyText"/>
+      </w:pPr>
+      <w:r>
+        <w:t>You can save a range of data types to the database this way, including Java objects. When you save an object the responses from any getters will be saved as children of this location.</w:t>
+      </w:r>
+    </w:p>
+    <w:p>
+      <w:pPr>
+        <w:pStyle w:val="Heading4"/>
+      </w:pPr>
+      <w:r>
+        <w:t>Read from your Database:</w:t>
+      </w:r>
+    </w:p>
+    <w:p>
+      <w:pPr>
+        <w:pStyle w:val="BodyText"/>
+      </w:pPr>
+      <w:r>
+        <w:drawing>
+          <wp:inline distT="0" distB="0" distL="0" distR="0" wp14:anchorId="6E2EC043" wp14:editId="1292C5AD">
+            <wp:extent cx="5435879" cy="2692538"/>
+            <wp:effectExtent l="0" t="0" r="0" b="0"/>
+            <wp:docPr id="38" name="Picture 38" descr="Graphical user interface, text, application&#10;&#10;Description automatically generated"/>
+            <wp:cNvGraphicFramePr>
+              <a:graphicFrameLocks xmlns:a="http://schemas.openxmlformats.org/drawingml/2006/main" noChangeAspect="1"/>
+            </wp:cNvGraphicFramePr>
+            <a:graphic xmlns:a="http://schemas.openxmlformats.org/drawingml/2006/main">
+              <a:graphicData uri="http://schemas.openxmlformats.org/drawingml/2006/picture">
+                <pic:pic xmlns:pic="http://schemas.openxmlformats.org/drawingml/2006/picture">
+                  <pic:nvPicPr>
+                    <pic:cNvPr id="38" name="Picture 38" descr="Graphical user interface, text, application&#10;&#10;Description automatically generated"/>
+                    <pic:cNvPicPr/>
+                  </pic:nvPicPr>
+                  <pic:blipFill>
+                    <a:blip r:embed="rId62"/>
+                    <a:stretch>
+                      <a:fillRect/>
+                    </a:stretch>
+                  </pic:blipFill>
+                  <pic:spPr>
+                    <a:xfrm>
+                      <a:off x="0" y="0"/>
+                      <a:ext cx="5435879" cy="2692538"/>
+                    </a:xfrm>
+                    <a:prstGeom prst="rect">
+                      <a:avLst/>
+                    </a:prstGeom>
+                  </pic:spPr>
+                </pic:pic>
+              </a:graphicData>
+            </a:graphic>
+          </wp:inline>
+        </w:drawing>
+      </w:r>
+    </w:p>
+    <w:p>
+      <w:pPr>
+        <w:pStyle w:val="Heading4"/>
+      </w:pPr>
+      <w:r>
+        <w:lastRenderedPageBreak/>
+        <w:t>Important Links:</w:t>
+      </w:r>
+    </w:p>
+    <w:p>
+      <w:pPr>
+        <w:pStyle w:val="BodyText"/>
+      </w:pPr>
+      <w:hyperlink r:id="rId63" w:history="1">
+        <w:r>
+          <w:rPr>
+            <w:rStyle w:val="Hyperlink"/>
+          </w:rPr>
+          <w:t xml:space="preserve">Installation &amp; Setup on </w:t>
+        </w:r>
+        <w:proofErr w:type="gramStart"/>
+        <w:r>
+          <w:rPr>
+            <w:rStyle w:val="Hyperlink"/>
+          </w:rPr>
+          <w:t>Android  |</w:t>
+        </w:r>
+        <w:proofErr w:type="gramEnd"/>
+        <w:r>
+          <w:rPr>
+            <w:rStyle w:val="Hyperlink"/>
+          </w:rPr>
+          <w:t>  Firebase Documentation (google.com)</w:t>
+        </w:r>
+      </w:hyperlink>
+    </w:p>
+    <w:p>
+      <w:pPr>
+        <w:pStyle w:val="Heading4"/>
+      </w:pPr>
+      <w:r>
+        <w:t xml:space="preserve">Create a Cloud </w:t>
+      </w:r>
+      <w:proofErr w:type="spellStart"/>
+      <w:r>
+        <w:t>Firestore</w:t>
+      </w:r>
+      <w:proofErr w:type="spellEnd"/>
+      <w:r>
+        <w:t xml:space="preserve"> Database:</w:t>
+      </w:r>
+    </w:p>
+    <w:p>
+      <w:pPr>
+        <w:pStyle w:val="BodyText"/>
+        <w:numPr>
+          <w:ilvl w:val="0"/>
+          <w:numId w:val="15"/>
+        </w:numPr>
+      </w:pPr>
+      <w:r>
+        <w:t>If you haven't already, create a Firebase project: In the Firebase console, click Add project, then follow the on-screen instructions to create a Firebase project or to add Firebase services to an existing GCP project.</w:t>
+      </w:r>
+    </w:p>
+    <w:p>
+      <w:pPr>
+        <w:pStyle w:val="BodyText"/>
+        <w:numPr>
+          <w:ilvl w:val="0"/>
+          <w:numId w:val="15"/>
+        </w:numPr>
+      </w:pPr>
+      <w:r>
+        <w:t xml:space="preserve">Navigate to the Cloud </w:t>
+      </w:r>
+      <w:proofErr w:type="spellStart"/>
+      <w:r>
+        <w:t>Firestore</w:t>
+      </w:r>
+      <w:proofErr w:type="spellEnd"/>
+      <w:r>
+        <w:t xml:space="preserve"> section of the Firebase console. You'll be prompted to select an existing Firebase project. Follow the database creation workflow.</w:t>
+      </w:r>
+    </w:p>
+    <w:p>
+      <w:pPr>
+        <w:pStyle w:val="BodyText"/>
+        <w:numPr>
+          <w:ilvl w:val="0"/>
+          <w:numId w:val="15"/>
+        </w:numPr>
+      </w:pPr>
+      <w:r>
+        <w:t xml:space="preserve">Select a starting mode for your Cloud </w:t>
+      </w:r>
+      <w:proofErr w:type="spellStart"/>
+      <w:r>
+        <w:t>Firestore</w:t>
+      </w:r>
+      <w:proofErr w:type="spellEnd"/>
+      <w:r>
+        <w:t xml:space="preserve"> Security Rules:</w:t>
+      </w:r>
+    </w:p>
+    <w:p>
+      <w:pPr>
+        <w:pStyle w:val="BodyText"/>
+        <w:numPr>
+          <w:ilvl w:val="1"/>
+          <w:numId w:val="15"/>
+        </w:numPr>
+      </w:pPr>
+      <w:r>
+        <w:t xml:space="preserve">Test mode: Good for getting started with the mobile and web client </w:t>
+      </w:r>
+      <w:proofErr w:type="gramStart"/>
+      <w:r>
+        <w:t>libraries, but</w:t>
+      </w:r>
+      <w:proofErr w:type="gramEnd"/>
+      <w:r>
+        <w:t xml:space="preserve"> allows anyone to read and overwrite your data. After testing, make sure to review the Secure your data section.</w:t>
+      </w:r>
+    </w:p>
+    <w:p>
+      <w:pPr>
+        <w:pStyle w:val="BodyText"/>
+        <w:numPr>
+          <w:ilvl w:val="1"/>
+          <w:numId w:val="15"/>
+        </w:numPr>
+      </w:pPr>
+      <w:r>
+        <w:t>Locked mode: Denies all reads and writes from mobile and web clients. Your authenticated application servers (C#, Go, Java, Node.js, PHP, Python, or Ruby) can still access your database.</w:t>
+      </w:r>
+    </w:p>
+    <w:p>
+      <w:pPr>
+        <w:pStyle w:val="BodyText"/>
+        <w:numPr>
+          <w:ilvl w:val="0"/>
+          <w:numId w:val="15"/>
+        </w:numPr>
+      </w:pPr>
+      <w:r>
+        <w:t>Select a location for your database.</w:t>
+      </w:r>
+    </w:p>
+    <w:p>
+      <w:pPr>
+        <w:pStyle w:val="BodyText"/>
+        <w:numPr>
+          <w:ilvl w:val="0"/>
+          <w:numId w:val="15"/>
+        </w:numPr>
+      </w:pPr>
+      <w:r>
+        <w:t>Click Done.</w:t>
+      </w:r>
+    </w:p>
+    <w:p>
+      <w:pPr>
+        <w:pStyle w:val="Heading4"/>
+      </w:pPr>
+      <w:r>
+        <w:t>Setup your development environment:</w:t>
+      </w:r>
+    </w:p>
+    <w:p>
+      <w:pPr>
+        <w:pStyle w:val="BodyText"/>
+      </w:pPr>
+      <w:r>
+        <w:t>Add the required dependencies and client libraries to your app.</w:t>
+      </w:r>
+    </w:p>
+    <w:p>
+      <w:pPr>
+        <w:pStyle w:val="Heading4"/>
+      </w:pPr>
+      <w:r>
+        <w:drawing>
+          <wp:inline distT="0" distB="0" distL="0" distR="0" wp14:anchorId="6CDD84BF" wp14:editId="093A86DB">
+            <wp:extent cx="6216970" cy="1358970"/>
+            <wp:effectExtent l="0" t="0" r="0" b="0"/>
+            <wp:docPr id="48" name="Picture 48" descr="Text&#10;&#10;Description automatically generated"/>
+            <wp:cNvGraphicFramePr>
+              <a:graphicFrameLocks xmlns:a="http://schemas.openxmlformats.org/drawingml/2006/main" noChangeAspect="1"/>
+            </wp:cNvGraphicFramePr>
+            <a:graphic xmlns:a="http://schemas.openxmlformats.org/drawingml/2006/main">
+              <a:graphicData uri="http://schemas.openxmlformats.org/drawingml/2006/picture">
+                <pic:pic xmlns:pic="http://schemas.openxmlformats.org/drawingml/2006/picture">
+                  <pic:nvPicPr>
+                    <pic:cNvPr id="48" name="Picture 48" descr="Text&#10;&#10;Description automatically generated"/>
+                    <pic:cNvPicPr/>
+                  </pic:nvPicPr>
+                  <pic:blipFill>
+                    <a:blip r:embed="rId64"/>
+                    <a:stretch>
+                      <a:fillRect/>
+                    </a:stretch>
+                  </pic:blipFill>
+                  <pic:spPr>
+                    <a:xfrm>
+                      <a:off x="0" y="0"/>
+                      <a:ext cx="6216970" cy="1358970"/>
+                    </a:xfrm>
+                    <a:prstGeom prst="rect">
+                      <a:avLst/>
+                    </a:prstGeom>
+                  </pic:spPr>
+                </pic:pic>
+              </a:graphicData>
+            </a:graphic>
+          </wp:inline>
+        </w:drawing>
+      </w:r>
+    </w:p>
+    <w:p>
+      <w:pPr>
+        <w:pStyle w:val="Heading4"/>
+      </w:pPr>
+      <w:r>
+        <w:t xml:space="preserve">Initialize Cloud </w:t>
+      </w:r>
+      <w:proofErr w:type="spellStart"/>
+      <w:r>
+        <w:t>Firestore</w:t>
+      </w:r>
+      <w:proofErr w:type="spellEnd"/>
+      <w:r>
+        <w:t>:</w:t>
+      </w:r>
+    </w:p>
+    <w:p>
+      <w:pPr>
+        <w:pStyle w:val="BodyText"/>
+      </w:pPr>
+      <w:r>
+        <w:t xml:space="preserve">Initialize an instance of Cloud </w:t>
+      </w:r>
+      <w:proofErr w:type="spellStart"/>
+      <w:r>
+        <w:t>Firestore</w:t>
+      </w:r>
+      <w:proofErr w:type="spellEnd"/>
+      <w:r>
+        <w:t>:</w:t>
+      </w:r>
+    </w:p>
+    <w:p>
+      <w:pPr>
+        <w:pStyle w:val="BodyText"/>
+      </w:pPr>
+      <w:r>
+        <w:drawing>
+          <wp:inline distT="0" distB="0" distL="0" distR="0" wp14:anchorId="25542F97" wp14:editId="3C96F7F2">
+            <wp:extent cx="4514850" cy="665181"/>
+            <wp:effectExtent l="0" t="0" r="0" b="1905"/>
+            <wp:docPr id="49" name="Picture 49" descr="Text&#10;&#10;Description automatically generated with low confidence"/>
+            <wp:cNvGraphicFramePr>
+              <a:graphicFrameLocks xmlns:a="http://schemas.openxmlformats.org/drawingml/2006/main" noChangeAspect="1"/>
+            </wp:cNvGraphicFramePr>
+            <a:graphic xmlns:a="http://schemas.openxmlformats.org/drawingml/2006/main">
+              <a:graphicData uri="http://schemas.openxmlformats.org/drawingml/2006/picture">
+                <pic:pic xmlns:pic="http://schemas.openxmlformats.org/drawingml/2006/picture">
+                  <pic:nvPicPr>
+                    <pic:cNvPr id="49" name="Picture 49" descr="Text&#10;&#10;Description automatically generated with low confidence"/>
+                    <pic:cNvPicPr/>
+                  </pic:nvPicPr>
+                  <pic:blipFill>
+                    <a:blip r:embed="rId65"/>
+                    <a:stretch>
+                      <a:fillRect/>
+                    </a:stretch>
+                  </pic:blipFill>
+                  <pic:spPr>
+                    <a:xfrm>
+                      <a:off x="0" y="0"/>
+                      <a:ext cx="4545157" cy="669646"/>
+                    </a:xfrm>
+                    <a:prstGeom prst="rect">
+                      <a:avLst/>
+                    </a:prstGeom>
+                  </pic:spPr>
+                </pic:pic>
+              </a:graphicData>
+            </a:graphic>
+          </wp:inline>
+        </w:drawing>
+      </w:r>
+    </w:p>
+    <w:p>
+      <w:pPr>
+        <w:pStyle w:val="Heading4"/>
+      </w:pPr>
+      <w:r>
+        <w:t>Add Data:</w:t>
+      </w:r>
+    </w:p>
+    <w:p>
+      <w:pPr>
+        <w:pStyle w:val="BodyText"/>
+      </w:pPr>
+      <w:r>
+        <w:t xml:space="preserve">Cloud </w:t>
+      </w:r>
+      <w:proofErr w:type="spellStart"/>
+      <w:r>
+        <w:t>Firestore</w:t>
+      </w:r>
+      <w:proofErr w:type="spellEnd"/>
+      <w:r>
+        <w:t xml:space="preserve"> stores data in Documents, which are stored in Collections. Cloud </w:t>
+      </w:r>
+      <w:proofErr w:type="spellStart"/>
+      <w:r>
+        <w:t>Firestore</w:t>
+      </w:r>
+      <w:proofErr w:type="spellEnd"/>
+      <w:r>
+        <w:t xml:space="preserve"> creates collections and documents implicitly the first time you add data to the document. You do not need to explicitly create collections or documents.</w:t>
+      </w:r>
+    </w:p>
+    <w:p>
+      <w:pPr>
+        <w:pStyle w:val="BodyText"/>
+      </w:pPr>
+      <w:r>
+        <w:lastRenderedPageBreak/>
+        <w:t>Create a new collection and a document using the following example code.</w:t>
+      </w:r>
+    </w:p>
+    <w:p>
+      <w:pPr>
+        <w:pStyle w:val="BodyText"/>
+      </w:pPr>
+      <w:r>
+        <w:drawing>
+          <wp:inline distT="0" distB="0" distL="0" distR="0" wp14:anchorId="3EAE3CF8" wp14:editId="3D65D973">
+            <wp:extent cx="6008371" cy="3162300"/>
+            <wp:effectExtent l="0" t="0" r="0" b="0"/>
+            <wp:docPr id="50" name="Picture 50" descr="Text, application&#10;&#10;Description automatically generated"/>
+            <wp:cNvGraphicFramePr>
+              <a:graphicFrameLocks xmlns:a="http://schemas.openxmlformats.org/drawingml/2006/main" noChangeAspect="1"/>
+            </wp:cNvGraphicFramePr>
+            <a:graphic xmlns:a="http://schemas.openxmlformats.org/drawingml/2006/main">
+              <a:graphicData uri="http://schemas.openxmlformats.org/drawingml/2006/picture">
+                <pic:pic xmlns:pic="http://schemas.openxmlformats.org/drawingml/2006/picture">
+                  <pic:nvPicPr>
+                    <pic:cNvPr id="50" name="Picture 50" descr="Text, application&#10;&#10;Description automatically generated"/>
+                    <pic:cNvPicPr/>
+                  </pic:nvPicPr>
+                  <pic:blipFill>
+                    <a:blip r:embed="rId66"/>
+                    <a:stretch>
+                      <a:fillRect/>
+                    </a:stretch>
+                  </pic:blipFill>
+                  <pic:spPr>
+                    <a:xfrm>
+                      <a:off x="0" y="0"/>
+                      <a:ext cx="6022265" cy="3169613"/>
+                    </a:xfrm>
+                    <a:prstGeom prst="rect">
+                      <a:avLst/>
+                    </a:prstGeom>
+                  </pic:spPr>
+                </pic:pic>
+              </a:graphicData>
+            </a:graphic>
+          </wp:inline>
+        </w:drawing>
+      </w:r>
+    </w:p>
+    <w:p>
+      <w:pPr>
+        <w:pStyle w:val="BodyText"/>
+      </w:pPr>
+      <w:r>
+        <w:t xml:space="preserve">Now add another document to the </w:t>
+      </w:r>
+      <w:proofErr w:type="gramStart"/>
+      <w:r>
+        <w:t>users</w:t>
+      </w:r>
+      <w:proofErr w:type="gramEnd"/>
+      <w:r>
+        <w:t xml:space="preserve"> collection. Notice that this document includes a key-value pair (middle name) that does not appear in the first document. Documents in a collection can contain different sets of information.</w:t>
+      </w:r>
+    </w:p>
+    <w:p>
+      <w:pPr>
+        <w:pStyle w:val="BodyText"/>
+      </w:pPr>
+      <w:r>
+        <w:drawing>
+          <wp:inline distT="0" distB="0" distL="0" distR="0" wp14:anchorId="0753E513" wp14:editId="3887CAA4">
+            <wp:extent cx="6358378" cy="3479800"/>
+            <wp:effectExtent l="0" t="0" r="4445" b="6350"/>
+            <wp:docPr id="51" name="Picture 51" descr="Text&#10;&#10;Description automatically generated"/>
+            <wp:cNvGraphicFramePr>
+              <a:graphicFrameLocks xmlns:a="http://schemas.openxmlformats.org/drawingml/2006/main" noChangeAspect="1"/>
+            </wp:cNvGraphicFramePr>
+            <a:graphic xmlns:a="http://schemas.openxmlformats.org/drawingml/2006/main">
+              <a:graphicData uri="http://schemas.openxmlformats.org/drawingml/2006/picture">
+                <pic:pic xmlns:pic="http://schemas.openxmlformats.org/drawingml/2006/picture">
+                  <pic:nvPicPr>
+                    <pic:cNvPr id="51" name="Picture 51" descr="Text&#10;&#10;Description automatically generated"/>
+                    <pic:cNvPicPr/>
+                  </pic:nvPicPr>
+                  <pic:blipFill>
+                    <a:blip r:embed="rId67"/>
+                    <a:stretch>
+                      <a:fillRect/>
+                    </a:stretch>
+                  </pic:blipFill>
+                  <pic:spPr>
+                    <a:xfrm>
+                      <a:off x="0" y="0"/>
+                      <a:ext cx="6364465" cy="3483131"/>
+                    </a:xfrm>
+                    <a:prstGeom prst="rect">
+                      <a:avLst/>
+                    </a:prstGeom>
+                  </pic:spPr>
+                </pic:pic>
+              </a:graphicData>
+            </a:graphic>
+          </wp:inline>
+        </w:drawing>
+      </w:r>
+    </w:p>
+    <w:p>
+      <w:pPr>
+        <w:pStyle w:val="Heading4"/>
+      </w:pPr>
+    </w:p>
+    <w:p>
+      <w:pPr>
+        <w:pStyle w:val="Heading4"/>
+      </w:pPr>
+    </w:p>
+    <w:p>
+      <w:pPr>
+        <w:pStyle w:val="Heading4"/>
+      </w:pPr>
+    </w:p>
+    <w:p>
+      <w:pPr>
+        <w:pStyle w:val="Heading4"/>
+      </w:pPr>
+      <w:r>
+        <w:lastRenderedPageBreak/>
+        <w:t>Read Data:</w:t>
+      </w:r>
+    </w:p>
+    <w:p>
+      <w:pPr>
+        <w:pStyle w:val="BodyText"/>
+      </w:pPr>
+      <w:r>
+        <w:t xml:space="preserve">To quickly verify that you've added data to Cloud </w:t>
+      </w:r>
+      <w:proofErr w:type="spellStart"/>
+      <w:r>
+        <w:t>Firestore</w:t>
+      </w:r>
+      <w:proofErr w:type="spellEnd"/>
+      <w:r>
+        <w:t>, use the data viewer in the Firebase console.</w:t>
+      </w:r>
+    </w:p>
+    <w:p>
+      <w:pPr>
+        <w:pStyle w:val="BodyText"/>
+      </w:pPr>
+      <w:r>
+        <w:t>You can also use the "get" method to retrieve the entire collection.</w:t>
+      </w:r>
+    </w:p>
+    <w:p>
+      <w:pPr>
+        <w:pStyle w:val="BodyText"/>
+      </w:pPr>
+      <w:r>
+        <w:drawing>
+          <wp:inline distT="0" distB="0" distL="0" distR="0" wp14:anchorId="4C75CD05" wp14:editId="5E4711AE">
+            <wp:extent cx="6172517" cy="2368672"/>
+            <wp:effectExtent l="0" t="0" r="0" b="0"/>
+            <wp:docPr id="52" name="Picture 52" descr="Graphical user interface, text, application, email&#10;&#10;Description automatically generated"/>
+            <wp:cNvGraphicFramePr>
+              <a:graphicFrameLocks xmlns:a="http://schemas.openxmlformats.org/drawingml/2006/main" noChangeAspect="1"/>
+            </wp:cNvGraphicFramePr>
+            <a:graphic xmlns:a="http://schemas.openxmlformats.org/drawingml/2006/main">
+              <a:graphicData uri="http://schemas.openxmlformats.org/drawingml/2006/picture">
+                <pic:pic xmlns:pic="http://schemas.openxmlformats.org/drawingml/2006/picture">
+                  <pic:nvPicPr>
+                    <pic:cNvPr id="52" name="Picture 52" descr="Graphical user interface, text, application, email&#10;&#10;Description automatically generated"/>
+                    <pic:cNvPicPr/>
+                  </pic:nvPicPr>
+                  <pic:blipFill>
+                    <a:blip r:embed="rId68"/>
+                    <a:stretch>
+                      <a:fillRect/>
+                    </a:stretch>
+                  </pic:blipFill>
+                  <pic:spPr>
+                    <a:xfrm>
+                      <a:off x="0" y="0"/>
+                      <a:ext cx="6172517" cy="2368672"/>
+                    </a:xfrm>
+                    <a:prstGeom prst="rect">
+                      <a:avLst/>
+                    </a:prstGeom>
+                  </pic:spPr>
+                </pic:pic>
+              </a:graphicData>
+            </a:graphic>
+          </wp:inline>
+        </w:drawing>
+      </w:r>
+    </w:p>
+    <w:p>
+      <w:pPr>
+        <w:pStyle w:val="Heading4"/>
+      </w:pPr>
+      <w:r>
+        <w:t>Secure your data:</w:t>
+      </w:r>
+    </w:p>
+    <w:p>
+      <w:pPr>
+        <w:pStyle w:val="BodyText"/>
+      </w:pPr>
+      <w:r>
+        <w:t xml:space="preserve">If you're using the Web, Android, or iOS SDK, use Firebase Authentication and Cloud </w:t>
+      </w:r>
+      <w:proofErr w:type="spellStart"/>
+      <w:r>
+        <w:t>Firestore</w:t>
+      </w:r>
+      <w:proofErr w:type="spellEnd"/>
+      <w:r>
+        <w:t xml:space="preserve"> Security Rules to secure your data in Cloud </w:t>
+      </w:r>
+      <w:proofErr w:type="spellStart"/>
+      <w:r>
+        <w:t>Firestore</w:t>
+      </w:r>
+      <w:proofErr w:type="spellEnd"/>
+      <w:r>
+        <w:t>.</w:t>
+      </w:r>
+    </w:p>
+    <w:p>
+      <w:pPr>
+        <w:pStyle w:val="BodyText"/>
+      </w:pPr>
+      <w:r>
+        <w:t>Here are some basic rule sets you can use to get started. You can modify your security rules in the Rules tab of the console.</w:t>
+      </w:r>
+    </w:p>
+    <w:p>
+      <w:pPr>
+        <w:pStyle w:val="BodyText"/>
+      </w:pPr>
+      <w:r>
+        <w:drawing>
+          <wp:inline distT="0" distB="0" distL="0" distR="0" wp14:anchorId="677E2A62" wp14:editId="6E2CDA33">
+            <wp:extent cx="6216970" cy="1358970"/>
+            <wp:effectExtent l="0" t="0" r="0" b="0"/>
+            <wp:docPr id="53" name="Picture 53" descr="Graphical user interface, text, application&#10;&#10;Description automatically generated"/>
+            <wp:cNvGraphicFramePr>
+              <a:graphicFrameLocks xmlns:a="http://schemas.openxmlformats.org/drawingml/2006/main" noChangeAspect="1"/>
+            </wp:cNvGraphicFramePr>
+            <a:graphic xmlns:a="http://schemas.openxmlformats.org/drawingml/2006/main">
+              <a:graphicData uri="http://schemas.openxmlformats.org/drawingml/2006/picture">
+                <pic:pic xmlns:pic="http://schemas.openxmlformats.org/drawingml/2006/picture">
+                  <pic:nvPicPr>
+                    <pic:cNvPr id="53" name="Picture 53" descr="Graphical user interface, text, application&#10;&#10;Description automatically generated"/>
+                    <pic:cNvPicPr/>
+                  </pic:nvPicPr>
+                  <pic:blipFill>
+                    <a:blip r:embed="rId69"/>
+                    <a:stretch>
+                      <a:fillRect/>
+                    </a:stretch>
+                  </pic:blipFill>
+                  <pic:spPr>
+                    <a:xfrm>
+                      <a:off x="0" y="0"/>
+                      <a:ext cx="6216970" cy="1358970"/>
+                    </a:xfrm>
+                    <a:prstGeom prst="rect">
+                      <a:avLst/>
+                    </a:prstGeom>
+                  </pic:spPr>
+                </pic:pic>
+              </a:graphicData>
+            </a:graphic>
+          </wp:inline>
+        </w:drawing>
+      </w:r>
+    </w:p>
+    <w:p>
+      <w:pPr>
+        <w:pStyle w:val="Heading4"/>
+      </w:pPr>
+      <w:r>
+        <w:t>Important Links:</w:t>
+      </w:r>
+    </w:p>
+    <w:p>
+      <w:pPr>
+        <w:pStyle w:val="BodyText"/>
+      </w:pPr>
+      <w:hyperlink r:id="rId70" w:history="1">
+        <w:r>
+          <w:rPr>
+            <w:rStyle w:val="Hyperlink"/>
+          </w:rPr>
+          <w:t xml:space="preserve">Getting Started </w:t>
+        </w:r>
+        <w:proofErr w:type="gramStart"/>
+        <w:r>
+          <w:rPr>
+            <w:rStyle w:val="Hyperlink"/>
+          </w:rPr>
+          <w:t>With</w:t>
+        </w:r>
+        <w:proofErr w:type="gramEnd"/>
+        <w:r>
+          <w:rPr>
+            <w:rStyle w:val="Hyperlink"/>
+          </w:rPr>
+          <w:t xml:space="preserve"> Cloud </w:t>
+        </w:r>
+        <w:proofErr w:type="spellStart"/>
+        <w:r>
+          <w:rPr>
+            <w:rStyle w:val="Hyperlink"/>
+          </w:rPr>
+          <w:t>Firestore</w:t>
+        </w:r>
+        <w:proofErr w:type="spellEnd"/>
+        <w:r>
+          <w:rPr>
+            <w:rStyle w:val="Hyperlink"/>
+          </w:rPr>
+          <w:t xml:space="preserve"> on Android - </w:t>
+        </w:r>
+        <w:proofErr w:type="spellStart"/>
+        <w:r>
+          <w:rPr>
+            <w:rStyle w:val="Hyperlink"/>
+          </w:rPr>
+          <w:t>Firecasts</w:t>
+        </w:r>
+        <w:proofErr w:type="spellEnd"/>
+        <w:r>
+          <w:rPr>
+            <w:rStyle w:val="Hyperlink"/>
+          </w:rPr>
+          <w:t xml:space="preserve"> - YouTube</w:t>
+        </w:r>
+      </w:hyperlink>
+    </w:p>
+    <w:p>
+      <w:pPr>
+        <w:pStyle w:val="BodyText"/>
+      </w:pPr>
+      <w:hyperlink r:id="rId71" w:anchor="android" w:history="1">
+        <w:r>
+          <w:rPr>
+            <w:rStyle w:val="Hyperlink"/>
+          </w:rPr>
+          <w:t xml:space="preserve">Get started with Cloud </w:t>
+        </w:r>
+        <w:proofErr w:type="spellStart"/>
+        <w:proofErr w:type="gramStart"/>
+        <w:r>
+          <w:rPr>
+            <w:rStyle w:val="Hyperlink"/>
+          </w:rPr>
+          <w:t>Firestore</w:t>
+        </w:r>
+        <w:proofErr w:type="spellEnd"/>
+        <w:r>
+          <w:rPr>
+            <w:rStyle w:val="Hyperlink"/>
+          </w:rPr>
+          <w:t xml:space="preserve">  |</w:t>
+        </w:r>
+        <w:proofErr w:type="gramEnd"/>
+        <w:r>
+          <w:rPr>
+            <w:rStyle w:val="Hyperlink"/>
+          </w:rPr>
+          <w:t>  Firebase Documentation (google.com)</w:t>
+        </w:r>
+      </w:hyperlink>
+    </w:p>
+    <w:p>
+      <w:pPr>
+        <w:pStyle w:val="Heading4"/>
+      </w:pPr>
+    </w:p>
+    <w:p>
+      <w:pPr>
+        <w:pStyle w:val="Heading4"/>
+      </w:pPr>
+    </w:p>
+    <w:p>
+      <w:pPr>
+        <w:pStyle w:val="Heading4"/>
+      </w:pPr>
+    </w:p>
+    <w:p>
+      <w:pPr>
+        <w:pStyle w:val="Heading4"/>
+      </w:pPr>
+    </w:p>
+    <w:p>
+      <w:pPr>
+        <w:pStyle w:val="Heading4"/>
+      </w:pPr>
+    </w:p>
+    <w:p>
+      <w:pPr>
+        <w:pStyle w:val="Heading4"/>
+      </w:pPr>
+      <w:r>
+        <w:lastRenderedPageBreak/>
+        <w:t>Add Firebase Authentication to your app:</w:t>
+      </w:r>
+    </w:p>
+    <w:p>
+      <w:pPr>
+        <w:pStyle w:val="BodyText"/>
+      </w:pPr>
+      <w:r>
+        <w:t>Using the Firebase Android BoM, declare the dependency for the Firebase Authentication Android library in your module (app-level) Gradle file (usually app/</w:t>
+      </w:r>
+      <w:proofErr w:type="spellStart"/>
+      <w:r>
+        <w:t>build.gradle</w:t>
+      </w:r>
+      <w:proofErr w:type="spellEnd"/>
+      <w:r>
+        <w:t>).</w:t>
+      </w:r>
+    </w:p>
+    <w:p>
+      <w:pPr>
+        <w:pStyle w:val="BodyText"/>
+      </w:pPr>
+      <w:r>
+        <w:drawing>
+          <wp:inline distT="0" distB="0" distL="0" distR="0" wp14:anchorId="32955BB4" wp14:editId="26EBD86A">
+            <wp:extent cx="6286823" cy="1397072"/>
+            <wp:effectExtent l="0" t="0" r="0" b="0"/>
+            <wp:docPr id="40" name="Picture 40" descr="Text&#10;&#10;Description automatically generated"/>
+            <wp:cNvGraphicFramePr>
+              <a:graphicFrameLocks xmlns:a="http://schemas.openxmlformats.org/drawingml/2006/main" noChangeAspect="1"/>
+            </wp:cNvGraphicFramePr>
+            <a:graphic xmlns:a="http://schemas.openxmlformats.org/drawingml/2006/main">
+              <a:graphicData uri="http://schemas.openxmlformats.org/drawingml/2006/picture">
+                <pic:pic xmlns:pic="http://schemas.openxmlformats.org/drawingml/2006/picture">
+                  <pic:nvPicPr>
+                    <pic:cNvPr id="40" name="Picture 40" descr="Text&#10;&#10;Description automatically generated"/>
+                    <pic:cNvPicPr/>
+                  </pic:nvPicPr>
+                  <pic:blipFill>
+                    <a:blip r:embed="rId72"/>
+                    <a:stretch>
+                      <a:fillRect/>
+                    </a:stretch>
+                  </pic:blipFill>
+                  <pic:spPr>
+                    <a:xfrm>
+                      <a:off x="0" y="0"/>
+                      <a:ext cx="6286823" cy="1397072"/>
+                    </a:xfrm>
+                    <a:prstGeom prst="rect">
+                      <a:avLst/>
+                    </a:prstGeom>
+                  </pic:spPr>
+                </pic:pic>
+              </a:graphicData>
+            </a:graphic>
+          </wp:inline>
+        </w:drawing>
+      </w:r>
+    </w:p>
+    <w:p>
+      <w:pPr>
+        <w:pStyle w:val="BodyText"/>
+      </w:pPr>
+      <w:r>
+        <w:t>To use an authentication provider, you need to enable it in the Firebase console. Go to the Sign-in Method page in the Firebase Authentication section to enable Email/Password sign-in and any other identity providers you want for your app.</w:t>
+      </w:r>
+    </w:p>
+    <w:p>
+      <w:pPr>
+        <w:pStyle w:val="Heading4"/>
+      </w:pPr>
+      <w:r>
+        <w:t>Check Current Authentication state:</w:t>
+      </w:r>
+    </w:p>
+    <w:p>
+      <w:pPr>
+        <w:pStyle w:val="BodyText"/>
+        <w:numPr>
+          <w:ilvl w:val="0"/>
+          <w:numId w:val="14"/>
+        </w:numPr>
+      </w:pPr>
+      <w:r>
+        <w:t xml:space="preserve">Declare an instance of </w:t>
+      </w:r>
+      <w:proofErr w:type="spellStart"/>
+      <w:r>
+        <w:t>FirebaseAuth</w:t>
+      </w:r>
+      <w:proofErr w:type="spellEnd"/>
+      <w:r>
+        <w:t>.</w:t>
+      </w:r>
+    </w:p>
+    <w:p>
+      <w:pPr>
+        <w:pStyle w:val="BodyText"/>
+        <w:ind w:left="1239"/>
+      </w:pPr>
+      <w:r>
+        <w:drawing>
+          <wp:inline distT="0" distB="0" distL="0" distR="0" wp14:anchorId="32B1EEBF" wp14:editId="6F20F5AB">
+            <wp:extent cx="5131064" cy="209561"/>
+            <wp:effectExtent l="0" t="0" r="0" b="0"/>
+            <wp:docPr id="42" name="Picture 42"/>
+            <wp:cNvGraphicFramePr>
+              <a:graphicFrameLocks xmlns:a="http://schemas.openxmlformats.org/drawingml/2006/main" noChangeAspect="1"/>
+            </wp:cNvGraphicFramePr>
+            <a:graphic xmlns:a="http://schemas.openxmlformats.org/drawingml/2006/main">
+              <a:graphicData uri="http://schemas.openxmlformats.org/drawingml/2006/picture">
+                <pic:pic xmlns:pic="http://schemas.openxmlformats.org/drawingml/2006/picture">
+                  <pic:nvPicPr>
+                    <pic:cNvPr id="1" name=""/>
+                    <pic:cNvPicPr/>
+                  </pic:nvPicPr>
+                  <pic:blipFill>
+                    <a:blip r:embed="rId73"/>
+                    <a:stretch>
+                      <a:fillRect/>
+                    </a:stretch>
+                  </pic:blipFill>
+                  <pic:spPr>
+                    <a:xfrm>
+                      <a:off x="0" y="0"/>
+                      <a:ext cx="5131064" cy="209561"/>
+                    </a:xfrm>
+                    <a:prstGeom prst="rect">
+                      <a:avLst/>
+                    </a:prstGeom>
+                  </pic:spPr>
+                </pic:pic>
+              </a:graphicData>
+            </a:graphic>
+          </wp:inline>
+        </w:drawing>
+      </w:r>
+    </w:p>
+    <w:p>
+      <w:pPr>
+        <w:pStyle w:val="BodyText"/>
+        <w:numPr>
+          <w:ilvl w:val="0"/>
+          <w:numId w:val="14"/>
+        </w:numPr>
+      </w:pPr>
+      <w:r>
+        <w:t xml:space="preserve">In the </w:t>
+      </w:r>
+      <w:proofErr w:type="spellStart"/>
+      <w:proofErr w:type="gramStart"/>
+      <w:r>
+        <w:t>onCreate</w:t>
+      </w:r>
+      <w:proofErr w:type="spellEnd"/>
+      <w:r>
+        <w:t>(</w:t>
+      </w:r>
+      <w:proofErr w:type="gramEnd"/>
+      <w:r>
+        <w:t xml:space="preserve">) method, initialize the </w:t>
+      </w:r>
+      <w:proofErr w:type="spellStart"/>
+      <w:r>
+        <w:t>FirebaseAuth</w:t>
+      </w:r>
+      <w:proofErr w:type="spellEnd"/>
+      <w:r>
+        <w:t xml:space="preserve"> instance.</w:t>
+      </w:r>
+    </w:p>
+    <w:p>
+      <w:pPr>
+        <w:pStyle w:val="BodyText"/>
+        <w:ind w:left="1239"/>
+      </w:pPr>
+      <w:r>
+        <w:drawing>
+          <wp:inline distT="0" distB="0" distL="0" distR="0" wp14:anchorId="3E6C9D76" wp14:editId="67E18DF5">
+            <wp:extent cx="5073911" cy="349268"/>
+            <wp:effectExtent l="0" t="0" r="0" b="0"/>
+            <wp:docPr id="43" name="Picture 43"/>
+            <wp:cNvGraphicFramePr>
+              <a:graphicFrameLocks xmlns:a="http://schemas.openxmlformats.org/drawingml/2006/main" noChangeAspect="1"/>
+            </wp:cNvGraphicFramePr>
+            <a:graphic xmlns:a="http://schemas.openxmlformats.org/drawingml/2006/main">
+              <a:graphicData uri="http://schemas.openxmlformats.org/drawingml/2006/picture">
+                <pic:pic xmlns:pic="http://schemas.openxmlformats.org/drawingml/2006/picture">
+                  <pic:nvPicPr>
+                    <pic:cNvPr id="1" name=""/>
+                    <pic:cNvPicPr/>
+                  </pic:nvPicPr>
+                  <pic:blipFill>
+                    <a:blip r:embed="rId74"/>
+                    <a:stretch>
+                      <a:fillRect/>
+                    </a:stretch>
+                  </pic:blipFill>
+                  <pic:spPr>
+                    <a:xfrm>
+                      <a:off x="0" y="0"/>
+                      <a:ext cx="5073911" cy="349268"/>
+                    </a:xfrm>
+                    <a:prstGeom prst="rect">
+                      <a:avLst/>
+                    </a:prstGeom>
+                  </pic:spPr>
+                </pic:pic>
+              </a:graphicData>
+            </a:graphic>
+          </wp:inline>
+        </w:drawing>
+      </w:r>
+    </w:p>
+    <w:p>
+      <w:pPr>
+        <w:pStyle w:val="BodyText"/>
+        <w:numPr>
+          <w:ilvl w:val="0"/>
+          <w:numId w:val="14"/>
+        </w:numPr>
+      </w:pPr>
+      <w:r>
+        <w:t>When initializing your Activity, check to see if the user is currently signed in.</w:t>
+      </w:r>
+    </w:p>
+    <w:p>
+      <w:pPr>
+        <w:pStyle w:val="BodyText"/>
+        <w:ind w:left="1239"/>
+      </w:pPr>
+      <w:r>
+        <w:drawing>
+          <wp:inline distT="0" distB="0" distL="0" distR="0" wp14:anchorId="45D912C1" wp14:editId="58B4EF7B">
+            <wp:extent cx="4337050" cy="1265411"/>
+            <wp:effectExtent l="0" t="0" r="6350" b="0"/>
+            <wp:docPr id="44" name="Picture 44" descr="Graphical user interface, text, application&#10;&#10;Description automatically generated"/>
+            <wp:cNvGraphicFramePr>
+              <a:graphicFrameLocks xmlns:a="http://schemas.openxmlformats.org/drawingml/2006/main" noChangeAspect="1"/>
+            </wp:cNvGraphicFramePr>
+            <a:graphic xmlns:a="http://schemas.openxmlformats.org/drawingml/2006/main">
+              <a:graphicData uri="http://schemas.openxmlformats.org/drawingml/2006/picture">
+                <pic:pic xmlns:pic="http://schemas.openxmlformats.org/drawingml/2006/picture">
+                  <pic:nvPicPr>
+                    <pic:cNvPr id="44" name="Picture 44" descr="Graphical user interface, text, application&#10;&#10;Description automatically generated"/>
+                    <pic:cNvPicPr/>
+                  </pic:nvPicPr>
+                  <pic:blipFill>
+                    <a:blip r:embed="rId75"/>
+                    <a:stretch>
+                      <a:fillRect/>
+                    </a:stretch>
+                  </pic:blipFill>
+                  <pic:spPr>
+                    <a:xfrm>
+                      <a:off x="0" y="0"/>
+                      <a:ext cx="4367243" cy="1274220"/>
+                    </a:xfrm>
+                    <a:prstGeom prst="rect">
+                      <a:avLst/>
+                    </a:prstGeom>
+                  </pic:spPr>
+                </pic:pic>
+              </a:graphicData>
+            </a:graphic>
+          </wp:inline>
+        </w:drawing>
+      </w:r>
+    </w:p>
+    <w:p>
+      <w:pPr>
+        <w:pStyle w:val="Heading4"/>
+      </w:pPr>
+      <w:r>
+        <w:t>Signup new user:</w:t>
+      </w:r>
+    </w:p>
+    <w:p>
+      <w:pPr>
+        <w:pStyle w:val="BodyText"/>
+      </w:pPr>
+      <w:r>
+        <w:t xml:space="preserve">Create a new </w:t>
+      </w:r>
+      <w:proofErr w:type="spellStart"/>
+      <w:r>
+        <w:t>createAccount</w:t>
+      </w:r>
+      <w:proofErr w:type="spellEnd"/>
+      <w:r>
+        <w:t xml:space="preserve"> method that takes in an email address and password, validates them, and then creates a new user with the </w:t>
+      </w:r>
+      <w:proofErr w:type="spellStart"/>
+      <w:r>
+        <w:t>createUserWithEmailAndPassword</w:t>
+      </w:r>
+      <w:proofErr w:type="spellEnd"/>
+      <w:r>
+        <w:t xml:space="preserve"> method.</w:t>
+      </w:r>
+    </w:p>
+    <w:p>
+      <w:pPr>
+        <w:pStyle w:val="BodyText"/>
+      </w:pPr>
+      <w:r>
+        <w:lastRenderedPageBreak/>
+        <w:drawing>
+          <wp:inline distT="0" distB="0" distL="0" distR="0" wp14:anchorId="1DECC544" wp14:editId="1F588AFC">
+            <wp:extent cx="6439231" cy="3035456"/>
+            <wp:effectExtent l="0" t="0" r="0" b="0"/>
+            <wp:docPr id="45" name="Picture 45" descr="Graphical user interface, text, application&#10;&#10;Description automatically generated"/>
+            <wp:cNvGraphicFramePr>
+              <a:graphicFrameLocks xmlns:a="http://schemas.openxmlformats.org/drawingml/2006/main" noChangeAspect="1"/>
+            </wp:cNvGraphicFramePr>
+            <a:graphic xmlns:a="http://schemas.openxmlformats.org/drawingml/2006/main">
+              <a:graphicData uri="http://schemas.openxmlformats.org/drawingml/2006/picture">
+                <pic:pic xmlns:pic="http://schemas.openxmlformats.org/drawingml/2006/picture">
+                  <pic:nvPicPr>
+                    <pic:cNvPr id="45" name="Picture 45" descr="Graphical user interface, text, application&#10;&#10;Description automatically generated"/>
+                    <pic:cNvPicPr/>
+                  </pic:nvPicPr>
+                  <pic:blipFill>
+                    <a:blip r:embed="rId76"/>
+                    <a:stretch>
+                      <a:fillRect/>
+                    </a:stretch>
+                  </pic:blipFill>
+                  <pic:spPr>
+                    <a:xfrm>
+                      <a:off x="0" y="0"/>
+                      <a:ext cx="6439231" cy="3035456"/>
+                    </a:xfrm>
+                    <a:prstGeom prst="rect">
+                      <a:avLst/>
+                    </a:prstGeom>
+                  </pic:spPr>
+                </pic:pic>
+              </a:graphicData>
+            </a:graphic>
+          </wp:inline>
+        </w:drawing>
+      </w:r>
+    </w:p>
+    <w:p>
+      <w:pPr>
+        <w:pStyle w:val="BodyText"/>
+      </w:pPr>
+      <w:r>
+        <w:t xml:space="preserve">Add a form to register new users with their email and password and call this new method when it is submitted. </w:t>
+      </w:r>
+    </w:p>
+    <w:p>
+      <w:pPr>
+        <w:pStyle w:val="Heading4"/>
+      </w:pPr>
+      <w:r>
+        <w:t>Sign in existing users:</w:t>
+      </w:r>
+    </w:p>
+    <w:p>
+      <w:pPr>
+        <w:pStyle w:val="BodyText"/>
+      </w:pPr>
+      <w:r>
+        <w:t xml:space="preserve">Create a new </w:t>
+      </w:r>
+      <w:proofErr w:type="spellStart"/>
+      <w:r>
+        <w:t>signIn</w:t>
+      </w:r>
+      <w:proofErr w:type="spellEnd"/>
+      <w:r>
+        <w:t xml:space="preserve"> method which takes in an email address and password, validates them, and then signs a user in with the </w:t>
+      </w:r>
+      <w:proofErr w:type="spellStart"/>
+      <w:r>
+        <w:t>signInWithEmailAndPassword</w:t>
+      </w:r>
+      <w:proofErr w:type="spellEnd"/>
+      <w:r>
+        <w:t xml:space="preserve"> method.</w:t>
+      </w:r>
+    </w:p>
+    <w:p>
+      <w:pPr>
+        <w:pStyle w:val="BodyText"/>
+        <w:rPr>
+          <w:b/>
+          <w:bCs/>
+        </w:rPr>
+      </w:pPr>
+      <w:r>
+        <w:rPr>
+          <w:b/>
+          <w:bCs/>
+        </w:rPr>
+        <w:drawing>
+          <wp:inline distT="0" distB="0" distL="0" distR="0" wp14:anchorId="00285491" wp14:editId="2640F0BB">
+            <wp:extent cx="6502734" cy="2991004"/>
+            <wp:effectExtent l="0" t="0" r="0" b="0"/>
+            <wp:docPr id="46" name="Picture 46" descr="Graphical user interface, text, application&#10;&#10;Description automatically generated"/>
+            <wp:cNvGraphicFramePr>
+              <a:graphicFrameLocks xmlns:a="http://schemas.openxmlformats.org/drawingml/2006/main" noChangeAspect="1"/>
+            </wp:cNvGraphicFramePr>
+            <a:graphic xmlns:a="http://schemas.openxmlformats.org/drawingml/2006/main">
+              <a:graphicData uri="http://schemas.openxmlformats.org/drawingml/2006/picture">
+                <pic:pic xmlns:pic="http://schemas.openxmlformats.org/drawingml/2006/picture">
+                  <pic:nvPicPr>
+                    <pic:cNvPr id="46" name="Picture 46" descr="Graphical user interface, text, application&#10;&#10;Description automatically generated"/>
+                    <pic:cNvPicPr/>
+                  </pic:nvPicPr>
+                  <pic:blipFill>
+                    <a:blip r:embed="rId77"/>
+                    <a:stretch>
+                      <a:fillRect/>
+                    </a:stretch>
+                  </pic:blipFill>
+                  <pic:spPr>
+                    <a:xfrm>
+                      <a:off x="0" y="0"/>
+                      <a:ext cx="6502734" cy="2991004"/>
+                    </a:xfrm>
+                    <a:prstGeom prst="rect">
+                      <a:avLst/>
+                    </a:prstGeom>
+                  </pic:spPr>
+                </pic:pic>
+              </a:graphicData>
+            </a:graphic>
+          </wp:inline>
+        </w:drawing>
+      </w:r>
+    </w:p>
+    <w:p>
+      <w:pPr>
+        <w:pStyle w:val="BodyText"/>
+      </w:pPr>
+    </w:p>
+    <w:p>
+      <w:pPr>
+        <w:pStyle w:val="Heading4"/>
+      </w:pPr>
+    </w:p>
+    <w:p>
+      <w:pPr>
+        <w:pStyle w:val="Heading4"/>
+      </w:pPr>
+    </w:p>
+    <w:p>
+      <w:pPr>
+        <w:pStyle w:val="Heading4"/>
+      </w:pPr>
+    </w:p>
+    <w:p>
+      <w:pPr>
+        <w:pStyle w:val="Heading4"/>
+      </w:pPr>
+      <w:r>
+        <w:lastRenderedPageBreak/>
+        <w:t>Access User Authentication:</w:t>
+      </w:r>
+    </w:p>
+    <w:p>
+      <w:pPr>
+        <w:pStyle w:val="BodyText"/>
+      </w:pPr>
+      <w:r>
+        <w:t xml:space="preserve">If a user has signed in </w:t>
+      </w:r>
+      <w:proofErr w:type="gramStart"/>
+      <w:r>
+        <w:t>successfully</w:t>
+      </w:r>
+      <w:proofErr w:type="gramEnd"/>
+      <w:r>
+        <w:t xml:space="preserve"> you can get their account data at any point with the </w:t>
+      </w:r>
+      <w:proofErr w:type="spellStart"/>
+      <w:r>
+        <w:t>getCurrentUser</w:t>
+      </w:r>
+      <w:proofErr w:type="spellEnd"/>
+      <w:r>
+        <w:t xml:space="preserve"> method.</w:t>
+      </w:r>
+    </w:p>
+    <w:p>
+      <w:pPr>
+        <w:pStyle w:val="BodyText"/>
+      </w:pPr>
+      <w:r>
+        <w:drawing>
+          <wp:inline distT="0" distB="0" distL="0" distR="0" wp14:anchorId="0E1594BF" wp14:editId="6CF80AA6">
+            <wp:extent cx="5969307" cy="2502029"/>
+            <wp:effectExtent l="0" t="0" r="0" b="0"/>
+            <wp:docPr id="47" name="Picture 47" descr="Graphical user interface, text, application&#10;&#10;Description automatically generated"/>
+            <wp:cNvGraphicFramePr>
+              <a:graphicFrameLocks xmlns:a="http://schemas.openxmlformats.org/drawingml/2006/main" noChangeAspect="1"/>
+            </wp:cNvGraphicFramePr>
+            <a:graphic xmlns:a="http://schemas.openxmlformats.org/drawingml/2006/main">
+              <a:graphicData uri="http://schemas.openxmlformats.org/drawingml/2006/picture">
+                <pic:pic xmlns:pic="http://schemas.openxmlformats.org/drawingml/2006/picture">
+                  <pic:nvPicPr>
+                    <pic:cNvPr id="47" name="Picture 47" descr="Graphical user interface, text, application&#10;&#10;Description automatically generated"/>
+                    <pic:cNvPicPr/>
+                  </pic:nvPicPr>
+                  <pic:blipFill>
+                    <a:blip r:embed="rId78"/>
+                    <a:stretch>
+                      <a:fillRect/>
+                    </a:stretch>
+                  </pic:blipFill>
+                  <pic:spPr>
+                    <a:xfrm>
+                      <a:off x="0" y="0"/>
+                      <a:ext cx="5969307" cy="2502029"/>
+                    </a:xfrm>
+                    <a:prstGeom prst="rect">
+                      <a:avLst/>
+                    </a:prstGeom>
+                  </pic:spPr>
+                </pic:pic>
+              </a:graphicData>
+            </a:graphic>
+          </wp:inline>
+        </w:drawing>
+      </w:r>
+    </w:p>
+    <w:p>
+      <w:pPr>
+        <w:pStyle w:val="Heading4"/>
+      </w:pPr>
+      <w:r>
+        <w:t>Code Example:</w:t>
+      </w:r>
+    </w:p>
+    <w:p>
+      <w:pPr>
+        <w:pStyle w:val="BodyText"/>
+      </w:pPr>
+      <w:hyperlink r:id="rId79" w:history="1">
+        <w:proofErr w:type="spellStart"/>
+        <w:r>
+          <w:rPr>
+            <w:rStyle w:val="Hyperlink"/>
+          </w:rPr>
+          <w:t>quickstart</w:t>
+        </w:r>
+        <w:proofErr w:type="spellEnd"/>
+        <w:r>
+          <w:rPr>
+            <w:rStyle w:val="Hyperlink"/>
+          </w:rPr>
+          <w:t>-android/auth/app/</w:t>
+        </w:r>
+        <w:proofErr w:type="spellStart"/>
+        <w:r>
+          <w:rPr>
+            <w:rStyle w:val="Hyperlink"/>
+          </w:rPr>
+          <w:t>src</w:t>
+        </w:r>
+        <w:proofErr w:type="spellEnd"/>
+        <w:r>
+          <w:rPr>
+            <w:rStyle w:val="Hyperlink"/>
+          </w:rPr>
+          <w:t>/main at master · firebase/</w:t>
+        </w:r>
+        <w:proofErr w:type="spellStart"/>
+        <w:r>
+          <w:rPr>
+            <w:rStyle w:val="Hyperlink"/>
+          </w:rPr>
+          <w:t>quickstart</w:t>
+        </w:r>
+        <w:proofErr w:type="spellEnd"/>
+        <w:r>
+          <w:rPr>
+            <w:rStyle w:val="Hyperlink"/>
+          </w:rPr>
+          <w:t>-android (github.com)</w:t>
+        </w:r>
+      </w:hyperlink>
+    </w:p>
+    <w:p>
+      <w:pPr>
+        <w:pStyle w:val="Heading4"/>
+      </w:pPr>
+      <w:r>
+        <w:t>Important Links:</w:t>
+      </w:r>
+    </w:p>
+    <w:p>
+      <w:pPr>
+        <w:pStyle w:val="BodyText"/>
+      </w:pPr>
+      <w:hyperlink r:id="rId80" w:history="1">
+        <w:r>
+          <w:rPr>
+            <w:rStyle w:val="Hyperlink"/>
+          </w:rPr>
+          <w:t xml:space="preserve">Authenticate Using Google Sign-In on </w:t>
+        </w:r>
+        <w:proofErr w:type="gramStart"/>
+        <w:r>
+          <w:rPr>
+            <w:rStyle w:val="Hyperlink"/>
+          </w:rPr>
+          <w:t>Android  |</w:t>
+        </w:r>
+        <w:proofErr w:type="gramEnd"/>
+        <w:r>
+          <w:rPr>
+            <w:rStyle w:val="Hyperlink"/>
+          </w:rPr>
+          <w:t>  Firebase Documentation</w:t>
+        </w:r>
+      </w:hyperlink>
     </w:p>
     <w:p>
       <w:pPr>
@@ -15990,6 +18294,184 @@
 <file path=word/numbering.xml><?xml version="1.0" encoding="utf-8"?>
 <w:numbering xmlns:wpc="http://schemas.microsoft.com/office/word/2010/wordprocessingCanvas" xmlns:cx="http://schemas.microsoft.com/office/drawing/2014/chartex" xmlns:cx1="http://schemas.microsoft.com/office/drawing/2015/9/8/chartex" xmlns:cx2="http://schemas.microsoft.com/office/drawing/2015/10/21/chartex" xmlns:cx3="http://schemas.microsoft.com/office/drawing/2016/5/9/chartex" xmlns:cx4="http://schemas.microsoft.com/office/drawing/2016/5/10/chartex" xmlns:cx5="http://schemas.microsoft.com/office/drawing/2016/5/11/chartex" xmlns:cx6="http://schemas.microsoft.com/office/drawing/2016/5/12/chartex" xmlns:cx7="http://schemas.microsoft.com/office/drawing/2016/5/13/chartex" xmlns:cx8="http://schemas.microsoft.com/office/drawing/2016/5/14/chartex" xmlns:mc="http://schemas.openxmlformats.org/markup-compatibility/2006" xmlns:aink="http://schemas.microsoft.com/office/drawing/2016/ink" xmlns:am3d="http://schemas.microsoft.com/office/drawing/2017/model3d" xmlns:o="urn:schemas-microsoft-com:office:office" xmlns:r="http://schemas.openxmlformats.org/officeDocument/2006/relationships" xmlns:m="http://schemas.openxmlformats.org/officeDocument/2006/math" xmlns:v="urn:schemas-microsoft-com:vml" xmlns:wp14="http://schemas.microsoft.com/office/word/2010/wordprocessingDrawing" xmlns:wp="http://schemas.openxmlformats.org/drawingml/2006/wordprocessingDrawing" xmlns:w10="urn:schemas-microsoft-com:office:word" xmlns:w="http://schemas.openxmlformats.org/wordprocessingml/2006/main" xmlns:w14="http://schemas.microsoft.com/office/word/2010/wordml" xmlns:w15="http://schemas.microsoft.com/office/word/2012/wordml" xmlns:w16cex="http://schemas.microsoft.com/office/word/2018/wordml/cex" xmlns:w16cid="http://schemas.microsoft.com/office/word/2016/wordml/cid" xmlns:w16="http://schemas.microsoft.com/office/word/2018/wordml" xmlns:w16sdtdh="http://schemas.microsoft.com/office/word/2020/wordml/sdtdatahash" xmlns:w16se="http://schemas.microsoft.com/office/word/2015/wordml/symex" xmlns:wpg="http://schemas.microsoft.com/office/word/2010/wordprocessingGroup" xmlns:wpi="http://schemas.microsoft.com/office/word/2010/wordprocessingInk" xmlns:wne="http://schemas.microsoft.com/office/word/2006/wordml" xmlns:wps="http://schemas.microsoft.com/office/word/2010/wordprocessingShape" mc:Ignorable="w14 w15 w16se w16cid w16 w16cex w16sdtdh wp14">
   <w:abstractNum w:abstractNumId="0" w15:restartNumberingAfterBreak="0">
+    <w:nsid w:val="02D255A1"/>
+    <w:multiLevelType w:val="hybridMultilevel"/>
+    <w:tmpl w:val="47B20F0A"/>
+    <w:lvl w:ilvl="0" w:tplc="995CE026">
+      <w:start w:val="1"/>
+      <w:numFmt w:val="decimal"/>
+      <w:lvlText w:val="%1."/>
+      <w:lvlJc w:val="left"/>
+      <w:pPr>
+        <w:ind w:left="1239" w:hanging="360"/>
+      </w:pPr>
+      <w:rPr>
+        <w:rFonts w:hint="default"/>
+      </w:rPr>
+    </w:lvl>
+    <w:lvl w:ilvl="1" w:tplc="20000019" w:tentative="1">
+      <w:start w:val="1"/>
+      <w:numFmt w:val="lowerLetter"/>
+      <w:lvlText w:val="%2."/>
+      <w:lvlJc w:val="left"/>
+      <w:pPr>
+        <w:ind w:left="1959" w:hanging="360"/>
+      </w:pPr>
+    </w:lvl>
+    <w:lvl w:ilvl="2" w:tplc="2000001B" w:tentative="1">
+      <w:start w:val="1"/>
+      <w:numFmt w:val="lowerRoman"/>
+      <w:lvlText w:val="%3."/>
+      <w:lvlJc w:val="right"/>
+      <w:pPr>
+        <w:ind w:left="2679" w:hanging="180"/>
+      </w:pPr>
+    </w:lvl>
+    <w:lvl w:ilvl="3" w:tplc="2000000F" w:tentative="1">
+      <w:start w:val="1"/>
+      <w:numFmt w:val="decimal"/>
+      <w:lvlText w:val="%4."/>
+      <w:lvlJc w:val="left"/>
+      <w:pPr>
+        <w:ind w:left="3399" w:hanging="360"/>
+      </w:pPr>
+    </w:lvl>
+    <w:lvl w:ilvl="4" w:tplc="20000019" w:tentative="1">
+      <w:start w:val="1"/>
+      <w:numFmt w:val="lowerLetter"/>
+      <w:lvlText w:val="%5."/>
+      <w:lvlJc w:val="left"/>
+      <w:pPr>
+        <w:ind w:left="4119" w:hanging="360"/>
+      </w:pPr>
+    </w:lvl>
+    <w:lvl w:ilvl="5" w:tplc="2000001B" w:tentative="1">
+      <w:start w:val="1"/>
+      <w:numFmt w:val="lowerRoman"/>
+      <w:lvlText w:val="%6."/>
+      <w:lvlJc w:val="right"/>
+      <w:pPr>
+        <w:ind w:left="4839" w:hanging="180"/>
+      </w:pPr>
+    </w:lvl>
+    <w:lvl w:ilvl="6" w:tplc="2000000F" w:tentative="1">
+      <w:start w:val="1"/>
+      <w:numFmt w:val="decimal"/>
+      <w:lvlText w:val="%7."/>
+      <w:lvlJc w:val="left"/>
+      <w:pPr>
+        <w:ind w:left="5559" w:hanging="360"/>
+      </w:pPr>
+    </w:lvl>
+    <w:lvl w:ilvl="7" w:tplc="20000019" w:tentative="1">
+      <w:start w:val="1"/>
+      <w:numFmt w:val="lowerLetter"/>
+      <w:lvlText w:val="%8."/>
+      <w:lvlJc w:val="left"/>
+      <w:pPr>
+        <w:ind w:left="6279" w:hanging="360"/>
+      </w:pPr>
+    </w:lvl>
+    <w:lvl w:ilvl="8" w:tplc="2000001B" w:tentative="1">
+      <w:start w:val="1"/>
+      <w:numFmt w:val="lowerRoman"/>
+      <w:lvlText w:val="%9."/>
+      <w:lvlJc w:val="right"/>
+      <w:pPr>
+        <w:ind w:left="6999" w:hanging="180"/>
+      </w:pPr>
+    </w:lvl>
+  </w:abstractNum>
+  <w:abstractNum w:abstractNumId="1" w15:restartNumberingAfterBreak="0">
+    <w:nsid w:val="04416DE0"/>
+    <w:multiLevelType w:val="hybridMultilevel"/>
+    <w:tmpl w:val="D2664338"/>
+    <w:lvl w:ilvl="0" w:tplc="995CE026">
+      <w:start w:val="1"/>
+      <w:numFmt w:val="decimal"/>
+      <w:lvlText w:val="%1."/>
+      <w:lvlJc w:val="left"/>
+      <w:pPr>
+        <w:ind w:left="1240" w:hanging="360"/>
+      </w:pPr>
+      <w:rPr>
+        <w:rFonts w:hint="default"/>
+      </w:rPr>
+    </w:lvl>
+    <w:lvl w:ilvl="1" w:tplc="20000019" w:tentative="1">
+      <w:start w:val="1"/>
+      <w:numFmt w:val="lowerLetter"/>
+      <w:lvlText w:val="%2."/>
+      <w:lvlJc w:val="left"/>
+      <w:pPr>
+        <w:ind w:left="1441" w:hanging="360"/>
+      </w:pPr>
+    </w:lvl>
+    <w:lvl w:ilvl="2" w:tplc="2000001B" w:tentative="1">
+      <w:start w:val="1"/>
+      <w:numFmt w:val="lowerRoman"/>
+      <w:lvlText w:val="%3."/>
+      <w:lvlJc w:val="right"/>
+      <w:pPr>
+        <w:ind w:left="2161" w:hanging="180"/>
+      </w:pPr>
+    </w:lvl>
+    <w:lvl w:ilvl="3" w:tplc="2000000F" w:tentative="1">
+      <w:start w:val="1"/>
+      <w:numFmt w:val="decimal"/>
+      <w:lvlText w:val="%4."/>
+      <w:lvlJc w:val="left"/>
+      <w:pPr>
+        <w:ind w:left="2881" w:hanging="360"/>
+      </w:pPr>
+    </w:lvl>
+    <w:lvl w:ilvl="4" w:tplc="20000019" w:tentative="1">
+      <w:start w:val="1"/>
+      <w:numFmt w:val="lowerLetter"/>
+      <w:lvlText w:val="%5."/>
+      <w:lvlJc w:val="left"/>
+      <w:pPr>
+        <w:ind w:left="3601" w:hanging="360"/>
+      </w:pPr>
+    </w:lvl>
+    <w:lvl w:ilvl="5" w:tplc="2000001B" w:tentative="1">
+      <w:start w:val="1"/>
+      <w:numFmt w:val="lowerRoman"/>
+      <w:lvlText w:val="%6."/>
+      <w:lvlJc w:val="right"/>
+      <w:pPr>
+        <w:ind w:left="4321" w:hanging="180"/>
+      </w:pPr>
+    </w:lvl>
+    <w:lvl w:ilvl="6" w:tplc="2000000F" w:tentative="1">
+      <w:start w:val="1"/>
+      <w:numFmt w:val="decimal"/>
+      <w:lvlText w:val="%7."/>
+      <w:lvlJc w:val="left"/>
+      <w:pPr>
+        <w:ind w:left="5041" w:hanging="360"/>
+      </w:pPr>
+    </w:lvl>
+    <w:lvl w:ilvl="7" w:tplc="20000019" w:tentative="1">
+      <w:start w:val="1"/>
+      <w:numFmt w:val="lowerLetter"/>
+      <w:lvlText w:val="%8."/>
+      <w:lvlJc w:val="left"/>
+      <w:pPr>
+        <w:ind w:left="5761" w:hanging="360"/>
+      </w:pPr>
+    </w:lvl>
+    <w:lvl w:ilvl="8" w:tplc="2000001B" w:tentative="1">
+      <w:start w:val="1"/>
+      <w:numFmt w:val="lowerRoman"/>
+      <w:lvlText w:val="%9."/>
+      <w:lvlJc w:val="right"/>
+      <w:pPr>
+        <w:ind w:left="6481" w:hanging="180"/>
+      </w:pPr>
+    </w:lvl>
+  </w:abstractNum>
+  <w:abstractNum w:abstractNumId="2" w15:restartNumberingAfterBreak="0">
     <w:nsid w:val="0B8930AD"/>
     <w:multiLevelType w:val="hybridMultilevel"/>
     <w:tmpl w:val="D71625C0"/>
@@ -16075,7 +18557,452 @@
       </w:pPr>
     </w:lvl>
   </w:abstractNum>
-  <w:abstractNum w:abstractNumId="1" w15:restartNumberingAfterBreak="0">
+  <w:abstractNum w:abstractNumId="3" w15:restartNumberingAfterBreak="0">
+    <w:nsid w:val="0F6F4551"/>
+    <w:multiLevelType w:val="hybridMultilevel"/>
+    <w:tmpl w:val="5F804A08"/>
+    <w:lvl w:ilvl="0" w:tplc="995CE026">
+      <w:start w:val="1"/>
+      <w:numFmt w:val="decimal"/>
+      <w:lvlText w:val="%1."/>
+      <w:lvlJc w:val="left"/>
+      <w:pPr>
+        <w:ind w:left="1239" w:hanging="360"/>
+      </w:pPr>
+      <w:rPr>
+        <w:rFonts w:hint="default"/>
+      </w:rPr>
+    </w:lvl>
+    <w:lvl w:ilvl="1" w:tplc="20000019" w:tentative="1">
+      <w:start w:val="1"/>
+      <w:numFmt w:val="lowerLetter"/>
+      <w:lvlText w:val="%2."/>
+      <w:lvlJc w:val="left"/>
+      <w:pPr>
+        <w:ind w:left="1959" w:hanging="360"/>
+      </w:pPr>
+    </w:lvl>
+    <w:lvl w:ilvl="2" w:tplc="2000001B" w:tentative="1">
+      <w:start w:val="1"/>
+      <w:numFmt w:val="lowerRoman"/>
+      <w:lvlText w:val="%3."/>
+      <w:lvlJc w:val="right"/>
+      <w:pPr>
+        <w:ind w:left="2679" w:hanging="180"/>
+      </w:pPr>
+    </w:lvl>
+    <w:lvl w:ilvl="3" w:tplc="2000000F" w:tentative="1">
+      <w:start w:val="1"/>
+      <w:numFmt w:val="decimal"/>
+      <w:lvlText w:val="%4."/>
+      <w:lvlJc w:val="left"/>
+      <w:pPr>
+        <w:ind w:left="3399" w:hanging="360"/>
+      </w:pPr>
+    </w:lvl>
+    <w:lvl w:ilvl="4" w:tplc="20000019" w:tentative="1">
+      <w:start w:val="1"/>
+      <w:numFmt w:val="lowerLetter"/>
+      <w:lvlText w:val="%5."/>
+      <w:lvlJc w:val="left"/>
+      <w:pPr>
+        <w:ind w:left="4119" w:hanging="360"/>
+      </w:pPr>
+    </w:lvl>
+    <w:lvl w:ilvl="5" w:tplc="2000001B" w:tentative="1">
+      <w:start w:val="1"/>
+      <w:numFmt w:val="lowerRoman"/>
+      <w:lvlText w:val="%6."/>
+      <w:lvlJc w:val="right"/>
+      <w:pPr>
+        <w:ind w:left="4839" w:hanging="180"/>
+      </w:pPr>
+    </w:lvl>
+    <w:lvl w:ilvl="6" w:tplc="2000000F" w:tentative="1">
+      <w:start w:val="1"/>
+      <w:numFmt w:val="decimal"/>
+      <w:lvlText w:val="%7."/>
+      <w:lvlJc w:val="left"/>
+      <w:pPr>
+        <w:ind w:left="5559" w:hanging="360"/>
+      </w:pPr>
+    </w:lvl>
+    <w:lvl w:ilvl="7" w:tplc="20000019" w:tentative="1">
+      <w:start w:val="1"/>
+      <w:numFmt w:val="lowerLetter"/>
+      <w:lvlText w:val="%8."/>
+      <w:lvlJc w:val="left"/>
+      <w:pPr>
+        <w:ind w:left="6279" w:hanging="360"/>
+      </w:pPr>
+    </w:lvl>
+    <w:lvl w:ilvl="8" w:tplc="2000001B" w:tentative="1">
+      <w:start w:val="1"/>
+      <w:numFmt w:val="lowerRoman"/>
+      <w:lvlText w:val="%9."/>
+      <w:lvlJc w:val="right"/>
+      <w:pPr>
+        <w:ind w:left="6999" w:hanging="180"/>
+      </w:pPr>
+    </w:lvl>
+  </w:abstractNum>
+  <w:abstractNum w:abstractNumId="4" w15:restartNumberingAfterBreak="0">
+    <w:nsid w:val="1DBE4693"/>
+    <w:multiLevelType w:val="hybridMultilevel"/>
+    <w:tmpl w:val="4802FFBE"/>
+    <w:lvl w:ilvl="0" w:tplc="995CE026">
+      <w:start w:val="1"/>
+      <w:numFmt w:val="decimal"/>
+      <w:lvlText w:val="%1."/>
+      <w:lvlJc w:val="left"/>
+      <w:pPr>
+        <w:ind w:left="1239" w:hanging="360"/>
+      </w:pPr>
+      <w:rPr>
+        <w:rFonts w:hint="default"/>
+      </w:rPr>
+    </w:lvl>
+    <w:lvl w:ilvl="1" w:tplc="20000019">
+      <w:start w:val="1"/>
+      <w:numFmt w:val="lowerLetter"/>
+      <w:lvlText w:val="%2."/>
+      <w:lvlJc w:val="left"/>
+      <w:pPr>
+        <w:ind w:left="1959" w:hanging="360"/>
+      </w:pPr>
+    </w:lvl>
+    <w:lvl w:ilvl="2" w:tplc="2000001B" w:tentative="1">
+      <w:start w:val="1"/>
+      <w:numFmt w:val="lowerRoman"/>
+      <w:lvlText w:val="%3."/>
+      <w:lvlJc w:val="right"/>
+      <w:pPr>
+        <w:ind w:left="2679" w:hanging="180"/>
+      </w:pPr>
+    </w:lvl>
+    <w:lvl w:ilvl="3" w:tplc="2000000F" w:tentative="1">
+      <w:start w:val="1"/>
+      <w:numFmt w:val="decimal"/>
+      <w:lvlText w:val="%4."/>
+      <w:lvlJc w:val="left"/>
+      <w:pPr>
+        <w:ind w:left="3399" w:hanging="360"/>
+      </w:pPr>
+    </w:lvl>
+    <w:lvl w:ilvl="4" w:tplc="20000019" w:tentative="1">
+      <w:start w:val="1"/>
+      <w:numFmt w:val="lowerLetter"/>
+      <w:lvlText w:val="%5."/>
+      <w:lvlJc w:val="left"/>
+      <w:pPr>
+        <w:ind w:left="4119" w:hanging="360"/>
+      </w:pPr>
+    </w:lvl>
+    <w:lvl w:ilvl="5" w:tplc="2000001B" w:tentative="1">
+      <w:start w:val="1"/>
+      <w:numFmt w:val="lowerRoman"/>
+      <w:lvlText w:val="%6."/>
+      <w:lvlJc w:val="right"/>
+      <w:pPr>
+        <w:ind w:left="4839" w:hanging="180"/>
+      </w:pPr>
+    </w:lvl>
+    <w:lvl w:ilvl="6" w:tplc="2000000F" w:tentative="1">
+      <w:start w:val="1"/>
+      <w:numFmt w:val="decimal"/>
+      <w:lvlText w:val="%7."/>
+      <w:lvlJc w:val="left"/>
+      <w:pPr>
+        <w:ind w:left="5559" w:hanging="360"/>
+      </w:pPr>
+    </w:lvl>
+    <w:lvl w:ilvl="7" w:tplc="20000019" w:tentative="1">
+      <w:start w:val="1"/>
+      <w:numFmt w:val="lowerLetter"/>
+      <w:lvlText w:val="%8."/>
+      <w:lvlJc w:val="left"/>
+      <w:pPr>
+        <w:ind w:left="6279" w:hanging="360"/>
+      </w:pPr>
+    </w:lvl>
+    <w:lvl w:ilvl="8" w:tplc="2000001B" w:tentative="1">
+      <w:start w:val="1"/>
+      <w:numFmt w:val="lowerRoman"/>
+      <w:lvlText w:val="%9."/>
+      <w:lvlJc w:val="right"/>
+      <w:pPr>
+        <w:ind w:left="6999" w:hanging="180"/>
+      </w:pPr>
+    </w:lvl>
+  </w:abstractNum>
+  <w:abstractNum w:abstractNumId="5" w15:restartNumberingAfterBreak="0">
+    <w:nsid w:val="24CA22F5"/>
+    <w:multiLevelType w:val="hybridMultilevel"/>
+    <w:tmpl w:val="F0F8DE9C"/>
+    <w:lvl w:ilvl="0" w:tplc="995CE026">
+      <w:start w:val="1"/>
+      <w:numFmt w:val="decimal"/>
+      <w:lvlText w:val="%1."/>
+      <w:lvlJc w:val="left"/>
+      <w:pPr>
+        <w:ind w:left="1239" w:hanging="360"/>
+      </w:pPr>
+      <w:rPr>
+        <w:rFonts w:hint="default"/>
+      </w:rPr>
+    </w:lvl>
+    <w:lvl w:ilvl="1" w:tplc="20000019">
+      <w:start w:val="1"/>
+      <w:numFmt w:val="lowerLetter"/>
+      <w:lvlText w:val="%2."/>
+      <w:lvlJc w:val="left"/>
+      <w:pPr>
+        <w:ind w:left="1959" w:hanging="360"/>
+      </w:pPr>
+    </w:lvl>
+    <w:lvl w:ilvl="2" w:tplc="2000001B" w:tentative="1">
+      <w:start w:val="1"/>
+      <w:numFmt w:val="lowerRoman"/>
+      <w:lvlText w:val="%3."/>
+      <w:lvlJc w:val="right"/>
+      <w:pPr>
+        <w:ind w:left="2679" w:hanging="180"/>
+      </w:pPr>
+    </w:lvl>
+    <w:lvl w:ilvl="3" w:tplc="2000000F" w:tentative="1">
+      <w:start w:val="1"/>
+      <w:numFmt w:val="decimal"/>
+      <w:lvlText w:val="%4."/>
+      <w:lvlJc w:val="left"/>
+      <w:pPr>
+        <w:ind w:left="3399" w:hanging="360"/>
+      </w:pPr>
+    </w:lvl>
+    <w:lvl w:ilvl="4" w:tplc="20000019" w:tentative="1">
+      <w:start w:val="1"/>
+      <w:numFmt w:val="lowerLetter"/>
+      <w:lvlText w:val="%5."/>
+      <w:lvlJc w:val="left"/>
+      <w:pPr>
+        <w:ind w:left="4119" w:hanging="360"/>
+      </w:pPr>
+    </w:lvl>
+    <w:lvl w:ilvl="5" w:tplc="2000001B" w:tentative="1">
+      <w:start w:val="1"/>
+      <w:numFmt w:val="lowerRoman"/>
+      <w:lvlText w:val="%6."/>
+      <w:lvlJc w:val="right"/>
+      <w:pPr>
+        <w:ind w:left="4839" w:hanging="180"/>
+      </w:pPr>
+    </w:lvl>
+    <w:lvl w:ilvl="6" w:tplc="2000000F" w:tentative="1">
+      <w:start w:val="1"/>
+      <w:numFmt w:val="decimal"/>
+      <w:lvlText w:val="%7."/>
+      <w:lvlJc w:val="left"/>
+      <w:pPr>
+        <w:ind w:left="5559" w:hanging="360"/>
+      </w:pPr>
+    </w:lvl>
+    <w:lvl w:ilvl="7" w:tplc="20000019" w:tentative="1">
+      <w:start w:val="1"/>
+      <w:numFmt w:val="lowerLetter"/>
+      <w:lvlText w:val="%8."/>
+      <w:lvlJc w:val="left"/>
+      <w:pPr>
+        <w:ind w:left="6279" w:hanging="360"/>
+      </w:pPr>
+    </w:lvl>
+    <w:lvl w:ilvl="8" w:tplc="2000001B" w:tentative="1">
+      <w:start w:val="1"/>
+      <w:numFmt w:val="lowerRoman"/>
+      <w:lvlText w:val="%9."/>
+      <w:lvlJc w:val="right"/>
+      <w:pPr>
+        <w:ind w:left="6999" w:hanging="180"/>
+      </w:pPr>
+    </w:lvl>
+  </w:abstractNum>
+  <w:abstractNum w:abstractNumId="6" w15:restartNumberingAfterBreak="0">
+    <w:nsid w:val="30502451"/>
+    <w:multiLevelType w:val="hybridMultilevel"/>
+    <w:tmpl w:val="B5BA3200"/>
+    <w:lvl w:ilvl="0" w:tplc="995CE026">
+      <w:start w:val="1"/>
+      <w:numFmt w:val="decimal"/>
+      <w:lvlText w:val="%1."/>
+      <w:lvlJc w:val="left"/>
+      <w:pPr>
+        <w:ind w:left="1239" w:hanging="360"/>
+      </w:pPr>
+      <w:rPr>
+        <w:rFonts w:hint="default"/>
+      </w:rPr>
+    </w:lvl>
+    <w:lvl w:ilvl="1" w:tplc="20000019">
+      <w:start w:val="1"/>
+      <w:numFmt w:val="lowerLetter"/>
+      <w:lvlText w:val="%2."/>
+      <w:lvlJc w:val="left"/>
+      <w:pPr>
+        <w:ind w:left="1959" w:hanging="360"/>
+      </w:pPr>
+    </w:lvl>
+    <w:lvl w:ilvl="2" w:tplc="2000001B" w:tentative="1">
+      <w:start w:val="1"/>
+      <w:numFmt w:val="lowerRoman"/>
+      <w:lvlText w:val="%3."/>
+      <w:lvlJc w:val="right"/>
+      <w:pPr>
+        <w:ind w:left="2679" w:hanging="180"/>
+      </w:pPr>
+    </w:lvl>
+    <w:lvl w:ilvl="3" w:tplc="2000000F" w:tentative="1">
+      <w:start w:val="1"/>
+      <w:numFmt w:val="decimal"/>
+      <w:lvlText w:val="%4."/>
+      <w:lvlJc w:val="left"/>
+      <w:pPr>
+        <w:ind w:left="3399" w:hanging="360"/>
+      </w:pPr>
+    </w:lvl>
+    <w:lvl w:ilvl="4" w:tplc="20000019" w:tentative="1">
+      <w:start w:val="1"/>
+      <w:numFmt w:val="lowerLetter"/>
+      <w:lvlText w:val="%5."/>
+      <w:lvlJc w:val="left"/>
+      <w:pPr>
+        <w:ind w:left="4119" w:hanging="360"/>
+      </w:pPr>
+    </w:lvl>
+    <w:lvl w:ilvl="5" w:tplc="2000001B" w:tentative="1">
+      <w:start w:val="1"/>
+      <w:numFmt w:val="lowerRoman"/>
+      <w:lvlText w:val="%6."/>
+      <w:lvlJc w:val="right"/>
+      <w:pPr>
+        <w:ind w:left="4839" w:hanging="180"/>
+      </w:pPr>
+    </w:lvl>
+    <w:lvl w:ilvl="6" w:tplc="2000000F" w:tentative="1">
+      <w:start w:val="1"/>
+      <w:numFmt w:val="decimal"/>
+      <w:lvlText w:val="%7."/>
+      <w:lvlJc w:val="left"/>
+      <w:pPr>
+        <w:ind w:left="5559" w:hanging="360"/>
+      </w:pPr>
+    </w:lvl>
+    <w:lvl w:ilvl="7" w:tplc="20000019" w:tentative="1">
+      <w:start w:val="1"/>
+      <w:numFmt w:val="lowerLetter"/>
+      <w:lvlText w:val="%8."/>
+      <w:lvlJc w:val="left"/>
+      <w:pPr>
+        <w:ind w:left="6279" w:hanging="360"/>
+      </w:pPr>
+    </w:lvl>
+    <w:lvl w:ilvl="8" w:tplc="2000001B" w:tentative="1">
+      <w:start w:val="1"/>
+      <w:numFmt w:val="lowerRoman"/>
+      <w:lvlText w:val="%9."/>
+      <w:lvlJc w:val="right"/>
+      <w:pPr>
+        <w:ind w:left="6999" w:hanging="180"/>
+      </w:pPr>
+    </w:lvl>
+  </w:abstractNum>
+  <w:abstractNum w:abstractNumId="7" w15:restartNumberingAfterBreak="0">
+    <w:nsid w:val="33C95646"/>
+    <w:multiLevelType w:val="hybridMultilevel"/>
+    <w:tmpl w:val="5F440EF8"/>
+    <w:lvl w:ilvl="0" w:tplc="995CE026">
+      <w:start w:val="1"/>
+      <w:numFmt w:val="decimal"/>
+      <w:lvlText w:val="%1."/>
+      <w:lvlJc w:val="left"/>
+      <w:pPr>
+        <w:ind w:left="1239" w:hanging="360"/>
+      </w:pPr>
+      <w:rPr>
+        <w:rFonts w:hint="default"/>
+      </w:rPr>
+    </w:lvl>
+    <w:lvl w:ilvl="1" w:tplc="20000019">
+      <w:start w:val="1"/>
+      <w:numFmt w:val="lowerLetter"/>
+      <w:lvlText w:val="%2."/>
+      <w:lvlJc w:val="left"/>
+      <w:pPr>
+        <w:ind w:left="1959" w:hanging="360"/>
+      </w:pPr>
+    </w:lvl>
+    <w:lvl w:ilvl="2" w:tplc="2000001B" w:tentative="1">
+      <w:start w:val="1"/>
+      <w:numFmt w:val="lowerRoman"/>
+      <w:lvlText w:val="%3."/>
+      <w:lvlJc w:val="right"/>
+      <w:pPr>
+        <w:ind w:left="2679" w:hanging="180"/>
+      </w:pPr>
+    </w:lvl>
+    <w:lvl w:ilvl="3" w:tplc="2000000F" w:tentative="1">
+      <w:start w:val="1"/>
+      <w:numFmt w:val="decimal"/>
+      <w:lvlText w:val="%4."/>
+      <w:lvlJc w:val="left"/>
+      <w:pPr>
+        <w:ind w:left="3399" w:hanging="360"/>
+      </w:pPr>
+    </w:lvl>
+    <w:lvl w:ilvl="4" w:tplc="20000019" w:tentative="1">
+      <w:start w:val="1"/>
+      <w:numFmt w:val="lowerLetter"/>
+      <w:lvlText w:val="%5."/>
+      <w:lvlJc w:val="left"/>
+      <w:pPr>
+        <w:ind w:left="4119" w:hanging="360"/>
+      </w:pPr>
+    </w:lvl>
+    <w:lvl w:ilvl="5" w:tplc="2000001B" w:tentative="1">
+      <w:start w:val="1"/>
+      <w:numFmt w:val="lowerRoman"/>
+      <w:lvlText w:val="%6."/>
+      <w:lvlJc w:val="right"/>
+      <w:pPr>
+        <w:ind w:left="4839" w:hanging="180"/>
+      </w:pPr>
+    </w:lvl>
+    <w:lvl w:ilvl="6" w:tplc="2000000F" w:tentative="1">
+      <w:start w:val="1"/>
+      <w:numFmt w:val="decimal"/>
+      <w:lvlText w:val="%7."/>
+      <w:lvlJc w:val="left"/>
+      <w:pPr>
+        <w:ind w:left="5559" w:hanging="360"/>
+      </w:pPr>
+    </w:lvl>
+    <w:lvl w:ilvl="7" w:tplc="20000019" w:tentative="1">
+      <w:start w:val="1"/>
+      <w:numFmt w:val="lowerLetter"/>
+      <w:lvlText w:val="%8."/>
+      <w:lvlJc w:val="left"/>
+      <w:pPr>
+        <w:ind w:left="6279" w:hanging="360"/>
+      </w:pPr>
+    </w:lvl>
+    <w:lvl w:ilvl="8" w:tplc="2000001B" w:tentative="1">
+      <w:start w:val="1"/>
+      <w:numFmt w:val="lowerRoman"/>
+      <w:lvlText w:val="%9."/>
+      <w:lvlJc w:val="right"/>
+      <w:pPr>
+        <w:ind w:left="6999" w:hanging="180"/>
+      </w:pPr>
+    </w:lvl>
+  </w:abstractNum>
+  <w:abstractNum w:abstractNumId="8" w15:restartNumberingAfterBreak="0">
     <w:nsid w:val="349F7246"/>
     <w:multiLevelType w:val="hybridMultilevel"/>
     <w:tmpl w:val="4BFA104A"/>
@@ -16191,7 +19118,7 @@
       </w:rPr>
     </w:lvl>
   </w:abstractNum>
-  <w:abstractNum w:abstractNumId="2" w15:restartNumberingAfterBreak="0">
+  <w:abstractNum w:abstractNumId="9" w15:restartNumberingAfterBreak="0">
     <w:nsid w:val="3DE25536"/>
     <w:multiLevelType w:val="hybridMultilevel"/>
     <w:tmpl w:val="98C4463C"/>
@@ -16307,7 +19234,7 @@
       </w:rPr>
     </w:lvl>
   </w:abstractNum>
-  <w:abstractNum w:abstractNumId="3" w15:restartNumberingAfterBreak="0">
+  <w:abstractNum w:abstractNumId="10" w15:restartNumberingAfterBreak="0">
     <w:nsid w:val="4D63242A"/>
     <w:multiLevelType w:val="hybridMultilevel"/>
     <w:tmpl w:val="28B62C78"/>
@@ -16420,7 +19347,7 @@
       </w:rPr>
     </w:lvl>
   </w:abstractNum>
-  <w:abstractNum w:abstractNumId="4" w15:restartNumberingAfterBreak="0">
+  <w:abstractNum w:abstractNumId="11" w15:restartNumberingAfterBreak="0">
     <w:nsid w:val="4E68378A"/>
     <w:multiLevelType w:val="hybridMultilevel"/>
     <w:tmpl w:val="D71625C0"/>
@@ -16506,7 +19433,7 @@
       </w:pPr>
     </w:lvl>
   </w:abstractNum>
-  <w:abstractNum w:abstractNumId="5" w15:restartNumberingAfterBreak="0">
+  <w:abstractNum w:abstractNumId="12" w15:restartNumberingAfterBreak="0">
     <w:nsid w:val="6F4734ED"/>
     <w:multiLevelType w:val="hybridMultilevel"/>
     <w:tmpl w:val="44561E2C"/>
@@ -16619,7 +19546,7 @@
       </w:rPr>
     </w:lvl>
   </w:abstractNum>
-  <w:abstractNum w:abstractNumId="6" w15:restartNumberingAfterBreak="0">
+  <w:abstractNum w:abstractNumId="13" w15:restartNumberingAfterBreak="0">
     <w:nsid w:val="7BD15399"/>
     <w:multiLevelType w:val="hybridMultilevel"/>
     <w:tmpl w:val="D9CAA970"/>
@@ -16732,26 +19659,163 @@
       </w:rPr>
     </w:lvl>
   </w:abstractNum>
+  <w:abstractNum w:abstractNumId="14" w15:restartNumberingAfterBreak="0">
+    <w:nsid w:val="7C6745D8"/>
+    <w:multiLevelType w:val="hybridMultilevel"/>
+    <w:tmpl w:val="5ADE603C"/>
+    <w:lvl w:ilvl="0" w:tplc="20000001">
+      <w:start w:val="1"/>
+      <w:numFmt w:val="bullet"/>
+      <w:lvlText w:val=""/>
+      <w:lvlJc w:val="left"/>
+      <w:pPr>
+        <w:ind w:left="2520" w:hanging="360"/>
+      </w:pPr>
+      <w:rPr>
+        <w:rFonts w:ascii="Symbol" w:hAnsi="Symbol" w:hint="default"/>
+      </w:rPr>
+    </w:lvl>
+    <w:lvl w:ilvl="1" w:tplc="20000003" w:tentative="1">
+      <w:start w:val="1"/>
+      <w:numFmt w:val="bullet"/>
+      <w:lvlText w:val="o"/>
+      <w:lvlJc w:val="left"/>
+      <w:pPr>
+        <w:ind w:left="3240" w:hanging="360"/>
+      </w:pPr>
+      <w:rPr>
+        <w:rFonts w:ascii="Courier New" w:hAnsi="Courier New" w:cs="Courier New" w:hint="default"/>
+      </w:rPr>
+    </w:lvl>
+    <w:lvl w:ilvl="2" w:tplc="20000005" w:tentative="1">
+      <w:start w:val="1"/>
+      <w:numFmt w:val="bullet"/>
+      <w:lvlText w:val=""/>
+      <w:lvlJc w:val="left"/>
+      <w:pPr>
+        <w:ind w:left="3960" w:hanging="360"/>
+      </w:pPr>
+      <w:rPr>
+        <w:rFonts w:ascii="Wingdings" w:hAnsi="Wingdings" w:hint="default"/>
+      </w:rPr>
+    </w:lvl>
+    <w:lvl w:ilvl="3" w:tplc="20000001" w:tentative="1">
+      <w:start w:val="1"/>
+      <w:numFmt w:val="bullet"/>
+      <w:lvlText w:val=""/>
+      <w:lvlJc w:val="left"/>
+      <w:pPr>
+        <w:ind w:left="4680" w:hanging="360"/>
+      </w:pPr>
+      <w:rPr>
+        <w:rFonts w:ascii="Symbol" w:hAnsi="Symbol" w:hint="default"/>
+      </w:rPr>
+    </w:lvl>
+    <w:lvl w:ilvl="4" w:tplc="20000003" w:tentative="1">
+      <w:start w:val="1"/>
+      <w:numFmt w:val="bullet"/>
+      <w:lvlText w:val="o"/>
+      <w:lvlJc w:val="left"/>
+      <w:pPr>
+        <w:ind w:left="5400" w:hanging="360"/>
+      </w:pPr>
+      <w:rPr>
+        <w:rFonts w:ascii="Courier New" w:hAnsi="Courier New" w:cs="Courier New" w:hint="default"/>
+      </w:rPr>
+    </w:lvl>
+    <w:lvl w:ilvl="5" w:tplc="20000005" w:tentative="1">
+      <w:start w:val="1"/>
+      <w:numFmt w:val="bullet"/>
+      <w:lvlText w:val=""/>
+      <w:lvlJc w:val="left"/>
+      <w:pPr>
+        <w:ind w:left="6120" w:hanging="360"/>
+      </w:pPr>
+      <w:rPr>
+        <w:rFonts w:ascii="Wingdings" w:hAnsi="Wingdings" w:hint="default"/>
+      </w:rPr>
+    </w:lvl>
+    <w:lvl w:ilvl="6" w:tplc="20000001" w:tentative="1">
+      <w:start w:val="1"/>
+      <w:numFmt w:val="bullet"/>
+      <w:lvlText w:val=""/>
+      <w:lvlJc w:val="left"/>
+      <w:pPr>
+        <w:ind w:left="6840" w:hanging="360"/>
+      </w:pPr>
+      <w:rPr>
+        <w:rFonts w:ascii="Symbol" w:hAnsi="Symbol" w:hint="default"/>
+      </w:rPr>
+    </w:lvl>
+    <w:lvl w:ilvl="7" w:tplc="20000003" w:tentative="1">
+      <w:start w:val="1"/>
+      <w:numFmt w:val="bullet"/>
+      <w:lvlText w:val="o"/>
+      <w:lvlJc w:val="left"/>
+      <w:pPr>
+        <w:ind w:left="7560" w:hanging="360"/>
+      </w:pPr>
+      <w:rPr>
+        <w:rFonts w:ascii="Courier New" w:hAnsi="Courier New" w:cs="Courier New" w:hint="default"/>
+      </w:rPr>
+    </w:lvl>
+    <w:lvl w:ilvl="8" w:tplc="20000005" w:tentative="1">
+      <w:start w:val="1"/>
+      <w:numFmt w:val="bullet"/>
+      <w:lvlText w:val=""/>
+      <w:lvlJc w:val="left"/>
+      <w:pPr>
+        <w:ind w:left="8280" w:hanging="360"/>
+      </w:pPr>
+      <w:rPr>
+        <w:rFonts w:ascii="Wingdings" w:hAnsi="Wingdings" w:hint="default"/>
+      </w:rPr>
+    </w:lvl>
+  </w:abstractNum>
   <w:num w:numId="1">
+    <w:abstractNumId w:val="8"/>
+  </w:num>
+  <w:num w:numId="2">
+    <w:abstractNumId w:val="9"/>
+  </w:num>
+  <w:num w:numId="3">
+    <w:abstractNumId w:val="11"/>
+  </w:num>
+  <w:num w:numId="4">
+    <w:abstractNumId w:val="2"/>
+  </w:num>
+  <w:num w:numId="5">
+    <w:abstractNumId w:val="10"/>
+  </w:num>
+  <w:num w:numId="6">
+    <w:abstractNumId w:val="13"/>
+  </w:num>
+  <w:num w:numId="7">
+    <w:abstractNumId w:val="12"/>
+  </w:num>
+  <w:num w:numId="8">
+    <w:abstractNumId w:val="7"/>
+  </w:num>
+  <w:num w:numId="9">
     <w:abstractNumId w:val="1"/>
   </w:num>
-  <w:num w:numId="2">
-    <w:abstractNumId w:val="2"/>
+  <w:num w:numId="10">
+    <w:abstractNumId w:val="5"/>
   </w:num>
-  <w:num w:numId="3">
-    <w:abstractNumId w:val="4"/>
+  <w:num w:numId="11">
+    <w:abstractNumId w:val="14"/>
   </w:num>
-  <w:num w:numId="4">
+  <w:num w:numId="12">
     <w:abstractNumId w:val="0"/>
   </w:num>
-  <w:num w:numId="5">
+  <w:num w:numId="13">
+    <w:abstractNumId w:val="6"/>
+  </w:num>
+  <w:num w:numId="14">
     <w:abstractNumId w:val="3"/>
   </w:num>
-  <w:num w:numId="6">
-    <w:abstractNumId w:val="6"/>
-  </w:num>
-  <w:num w:numId="7">
-    <w:abstractNumId w:val="5"/>
+  <w:num w:numId="15">
+    <w:abstractNumId w:val="4"/>
   </w:num>
   <w:numIdMacAtCleanup w:val="7"/>
 </w:numbering>
@@ -17708,6 +20772,18 @@
       <w:szCs w:val="24"/>
     </w:rPr>
   </w:style>
+  <w:style w:type="character" w:styleId="UnresolvedMention">
+    <w:name w:val="Unresolved Mention"/>
+    <w:basedOn w:val="DefaultParagraphFont"/>
+    <w:uiPriority w:val="99"/>
+    <w:semiHidden/>
+    <w:unhideWhenUsed/>
+    <w:rsid w:val="00643EE5"/>
+    <w:rPr>
+      <w:color w:val="605E5C"/>
+      <w:shd w:val="clear" w:color="auto" w:fill="E1DFDD"/>
+    </w:rPr>
+  </w:style>
 </w:styles>
 </file>
 

</xml_diff>